<commit_message>
feat: update app icon images & update navigation bar items
</commit_message>
<xml_diff>
--- a/DoAnCuoiKi-PhieuChamDiem-LetTutor-2023.docx
+++ b/DoAnCuoiKi-PhieuChamDiem-LetTutor-2023.docx
@@ -484,7 +484,7 @@
                 <w:sz w:val="20"/>
                 <w:szCs w:val="20"/>
               </w:rPr>
-              <w:t>3</w:t>
+              <w:t>2.5</w:t>
             </w:r>
           </w:p>
         </w:tc>
@@ -671,6 +671,9 @@
               <w:spacing w:before="144" w:after="144"/>
               <w:jc w:val="center"/>
             </w:pPr>
+            <w:r>
+              <w:t>1</w:t>
+            </w:r>
           </w:p>
         </w:tc>
         <w:tc>
@@ -751,6 +754,9 @@
               <w:spacing w:before="144" w:after="144"/>
               <w:jc w:val="center"/>
             </w:pPr>
+            <w:r>
+              <w:t>1</w:t>
+            </w:r>
           </w:p>
         </w:tc>
         <w:tc>
@@ -912,15 +918,13 @@
               <w:spacing w:before="144" w:after="144" w:line="240" w:lineRule="auto"/>
               <w:rPr>
                 <w:rFonts w:ascii="Tahoma" w:eastAsia="Tahoma" w:hAnsi="Tahoma" w:cs="Tahoma"/>
-                <w:color w:val="FF0000"/>
-                <w:sz w:val="20"/>
-                <w:szCs w:val="20"/>
-              </w:rPr>
-            </w:pPr>
-            <w:r>
-              <w:rPr>
-                <w:rFonts w:ascii="Tahoma" w:eastAsia="Tahoma" w:hAnsi="Tahoma" w:cs="Tahoma"/>
-                <w:color w:val="FF0000"/>
+                <w:sz w:val="20"/>
+                <w:szCs w:val="20"/>
+              </w:rPr>
+            </w:pPr>
+            <w:r>
+              <w:rPr>
+                <w:rFonts w:ascii="Tahoma" w:eastAsia="Tahoma" w:hAnsi="Tahoma" w:cs="Tahoma"/>
                 <w:sz w:val="20"/>
                 <w:szCs w:val="20"/>
               </w:rPr>
@@ -940,12 +944,16 @@
               <w:spacing w:before="144" w:after="144"/>
               <w:jc w:val="center"/>
               <w:rPr>
-                <w:color w:val="FF0000"/>
-              </w:rPr>
-            </w:pPr>
-            <w:r>
-              <w:rPr>
-                <w:color w:val="FF0000"/>
+                <w:rFonts w:ascii="Tahoma" w:eastAsia="Tahoma" w:hAnsi="Tahoma" w:cs="Tahoma"/>
+                <w:sz w:val="20"/>
+                <w:szCs w:val="20"/>
+              </w:rPr>
+            </w:pPr>
+            <w:r>
+              <w:rPr>
+                <w:rFonts w:ascii="Tahoma" w:eastAsia="Tahoma" w:hAnsi="Tahoma" w:cs="Tahoma"/>
+                <w:sz w:val="20"/>
+                <w:szCs w:val="20"/>
               </w:rPr>
               <w:t>-0,25</w:t>
             </w:r>
@@ -963,12 +971,16 @@
               <w:spacing w:before="144" w:after="144"/>
               <w:jc w:val="center"/>
               <w:rPr>
-                <w:color w:val="FF0000"/>
-              </w:rPr>
-            </w:pPr>
-            <w:r>
-              <w:rPr>
-                <w:color w:val="FF0000"/>
+                <w:rFonts w:ascii="Tahoma" w:eastAsia="Tahoma" w:hAnsi="Tahoma" w:cs="Tahoma"/>
+                <w:sz w:val="20"/>
+                <w:szCs w:val="20"/>
+              </w:rPr>
+            </w:pPr>
+            <w:r>
+              <w:rPr>
+                <w:rFonts w:ascii="Tahoma" w:eastAsia="Tahoma" w:hAnsi="Tahoma" w:cs="Tahoma"/>
+                <w:sz w:val="20"/>
+                <w:szCs w:val="20"/>
               </w:rPr>
               <w:t>0.25</w:t>
             </w:r>
@@ -1143,6 +1155,9 @@
               <w:spacing w:before="144" w:after="144"/>
               <w:jc w:val="center"/>
             </w:pPr>
+            <w:r>
+              <w:t>0.25</w:t>
+            </w:r>
           </w:p>
         </w:tc>
         <w:tc>
@@ -1186,15 +1201,13 @@
               <w:spacing w:before="144" w:after="144" w:line="240" w:lineRule="auto"/>
               <w:rPr>
                 <w:rFonts w:ascii="Tahoma" w:eastAsia="Tahoma" w:hAnsi="Tahoma" w:cs="Tahoma"/>
-                <w:color w:val="FF0000"/>
-                <w:sz w:val="20"/>
-                <w:szCs w:val="20"/>
-              </w:rPr>
-            </w:pPr>
-            <w:r>
-              <w:rPr>
-                <w:rFonts w:ascii="Tahoma" w:eastAsia="Tahoma" w:hAnsi="Tahoma" w:cs="Tahoma"/>
-                <w:color w:val="FF0000"/>
+                <w:sz w:val="20"/>
+                <w:szCs w:val="20"/>
+              </w:rPr>
+            </w:pPr>
+            <w:r>
+              <w:rPr>
+                <w:rFonts w:ascii="Tahoma" w:eastAsia="Tahoma" w:hAnsi="Tahoma" w:cs="Tahoma"/>
                 <w:sz w:val="20"/>
                 <w:szCs w:val="20"/>
               </w:rPr>
@@ -1211,12 +1224,16 @@
               <w:spacing w:before="144" w:after="144"/>
               <w:jc w:val="center"/>
               <w:rPr>
-                <w:color w:val="FF0000"/>
-              </w:rPr>
-            </w:pPr>
-            <w:r>
-              <w:rPr>
-                <w:color w:val="FF0000"/>
+                <w:rFonts w:ascii="Tahoma" w:eastAsia="Tahoma" w:hAnsi="Tahoma" w:cs="Tahoma"/>
+                <w:sz w:val="20"/>
+                <w:szCs w:val="20"/>
+              </w:rPr>
+            </w:pPr>
+            <w:r>
+              <w:rPr>
+                <w:rFonts w:ascii="Tahoma" w:eastAsia="Tahoma" w:hAnsi="Tahoma" w:cs="Tahoma"/>
+                <w:sz w:val="20"/>
+                <w:szCs w:val="20"/>
               </w:rPr>
               <w:t>-0,25</w:t>
             </w:r>
@@ -1231,12 +1248,16 @@
               <w:spacing w:before="144" w:after="144"/>
               <w:jc w:val="center"/>
               <w:rPr>
-                <w:color w:val="FF0000"/>
-              </w:rPr>
-            </w:pPr>
-            <w:r>
-              <w:rPr>
-                <w:color w:val="FF0000"/>
+                <w:rFonts w:ascii="Tahoma" w:eastAsia="Tahoma" w:hAnsi="Tahoma" w:cs="Tahoma"/>
+                <w:sz w:val="20"/>
+                <w:szCs w:val="20"/>
+              </w:rPr>
+            </w:pPr>
+            <w:r>
+              <w:rPr>
+                <w:rFonts w:ascii="Tahoma" w:eastAsia="Tahoma" w:hAnsi="Tahoma" w:cs="Tahoma"/>
+                <w:sz w:val="20"/>
+                <w:szCs w:val="20"/>
               </w:rPr>
               <w:t>0.25</w:t>
             </w:r>
@@ -1285,15 +1306,13 @@
               <w:spacing w:before="144" w:after="144" w:line="240" w:lineRule="auto"/>
               <w:rPr>
                 <w:rFonts w:ascii="Tahoma" w:eastAsia="Tahoma" w:hAnsi="Tahoma" w:cs="Tahoma"/>
-                <w:color w:val="FF0000"/>
-                <w:sz w:val="20"/>
-                <w:szCs w:val="20"/>
-              </w:rPr>
-            </w:pPr>
-            <w:r>
-              <w:rPr>
-                <w:rFonts w:ascii="Tahoma" w:eastAsia="Tahoma" w:hAnsi="Tahoma" w:cs="Tahoma"/>
-                <w:color w:val="FF0000"/>
+                <w:sz w:val="20"/>
+                <w:szCs w:val="20"/>
+              </w:rPr>
+            </w:pPr>
+            <w:r>
+              <w:rPr>
+                <w:rFonts w:ascii="Tahoma" w:eastAsia="Tahoma" w:hAnsi="Tahoma" w:cs="Tahoma"/>
                 <w:sz w:val="20"/>
                 <w:szCs w:val="20"/>
               </w:rPr>
@@ -1310,12 +1329,16 @@
               <w:spacing w:before="144" w:after="144"/>
               <w:jc w:val="center"/>
               <w:rPr>
-                <w:color w:val="FF0000"/>
-              </w:rPr>
-            </w:pPr>
-            <w:r>
-              <w:rPr>
-                <w:color w:val="FF0000"/>
+                <w:rFonts w:ascii="Tahoma" w:eastAsia="Tahoma" w:hAnsi="Tahoma" w:cs="Tahoma"/>
+                <w:sz w:val="20"/>
+                <w:szCs w:val="20"/>
+              </w:rPr>
+            </w:pPr>
+            <w:r>
+              <w:rPr>
+                <w:rFonts w:ascii="Tahoma" w:eastAsia="Tahoma" w:hAnsi="Tahoma" w:cs="Tahoma"/>
+                <w:sz w:val="20"/>
+                <w:szCs w:val="20"/>
               </w:rPr>
               <w:t>-0,25</w:t>
             </w:r>
@@ -1330,12 +1353,16 @@
               <w:spacing w:before="144" w:after="144"/>
               <w:jc w:val="center"/>
               <w:rPr>
-                <w:color w:val="FF0000"/>
-              </w:rPr>
-            </w:pPr>
-            <w:r>
-              <w:rPr>
-                <w:color w:val="FF0000"/>
+                <w:rFonts w:ascii="Tahoma" w:eastAsia="Tahoma" w:hAnsi="Tahoma" w:cs="Tahoma"/>
+                <w:sz w:val="20"/>
+                <w:szCs w:val="20"/>
+              </w:rPr>
+            </w:pPr>
+            <w:r>
+              <w:rPr>
+                <w:rFonts w:ascii="Tahoma" w:eastAsia="Tahoma" w:hAnsi="Tahoma" w:cs="Tahoma"/>
+                <w:sz w:val="20"/>
+                <w:szCs w:val="20"/>
               </w:rPr>
               <w:t>0.25</w:t>
             </w:r>
@@ -1406,8 +1433,18 @@
             <w:pPr>
               <w:spacing w:before="144" w:after="144"/>
               <w:jc w:val="center"/>
-            </w:pPr>
-            <w:r>
+              <w:rPr>
+                <w:rFonts w:ascii="Tahoma" w:eastAsia="Tahoma" w:hAnsi="Tahoma" w:cs="Tahoma"/>
+                <w:sz w:val="20"/>
+                <w:szCs w:val="20"/>
+              </w:rPr>
+            </w:pPr>
+            <w:r>
+              <w:rPr>
+                <w:rFonts w:ascii="Tahoma" w:eastAsia="Tahoma" w:hAnsi="Tahoma" w:cs="Tahoma"/>
+                <w:sz w:val="20"/>
+                <w:szCs w:val="20"/>
+              </w:rPr>
               <w:t>-0.25</w:t>
             </w:r>
           </w:p>
@@ -1420,7 +1457,20 @@
             <w:pPr>
               <w:spacing w:before="144" w:after="144"/>
               <w:jc w:val="center"/>
-            </w:pPr>
+              <w:rPr>
+                <w:rFonts w:ascii="Tahoma" w:eastAsia="Tahoma" w:hAnsi="Tahoma" w:cs="Tahoma"/>
+                <w:sz w:val="20"/>
+                <w:szCs w:val="20"/>
+              </w:rPr>
+            </w:pPr>
+            <w:r>
+              <w:rPr>
+                <w:rFonts w:ascii="Tahoma" w:eastAsia="Tahoma" w:hAnsi="Tahoma" w:cs="Tahoma"/>
+                <w:sz w:val="20"/>
+                <w:szCs w:val="20"/>
+              </w:rPr>
+              <w:t>0.25</w:t>
+            </w:r>
           </w:p>
         </w:tc>
         <w:tc>
@@ -1432,6 +1482,7 @@
               <w:spacing w:before="144" w:after="144" w:line="240" w:lineRule="auto"/>
               <w:rPr>
                 <w:rFonts w:ascii="Tahoma" w:eastAsia="Tahoma" w:hAnsi="Tahoma" w:cs="Tahoma"/>
+                <w:color w:val="FF0000"/>
                 <w:sz w:val="20"/>
                 <w:szCs w:val="20"/>
               </w:rPr>
@@ -1447,6 +1498,7 @@
               <w:spacing w:before="144" w:after="144" w:line="240" w:lineRule="auto"/>
               <w:rPr>
                 <w:rFonts w:ascii="Tahoma" w:eastAsia="Tahoma" w:hAnsi="Tahoma" w:cs="Tahoma"/>
+                <w:color w:val="FF0000"/>
                 <w:sz w:val="20"/>
                 <w:szCs w:val="20"/>
               </w:rPr>
@@ -1464,13 +1516,15 @@
               <w:spacing w:before="144" w:after="144" w:line="240" w:lineRule="auto"/>
               <w:rPr>
                 <w:rFonts w:ascii="Tahoma" w:eastAsia="Tahoma" w:hAnsi="Tahoma" w:cs="Tahoma"/>
-                <w:sz w:val="20"/>
-                <w:szCs w:val="20"/>
-              </w:rPr>
-            </w:pPr>
-            <w:r>
-              <w:rPr>
-                <w:rFonts w:ascii="Tahoma" w:eastAsia="Tahoma" w:hAnsi="Tahoma" w:cs="Tahoma"/>
+                <w:color w:val="FF0000"/>
+                <w:sz w:val="20"/>
+                <w:szCs w:val="20"/>
+              </w:rPr>
+            </w:pPr>
+            <w:r>
+              <w:rPr>
+                <w:rFonts w:ascii="Tahoma" w:eastAsia="Tahoma" w:hAnsi="Tahoma" w:cs="Tahoma"/>
+                <w:color w:val="FF0000"/>
                 <w:sz w:val="20"/>
                 <w:szCs w:val="20"/>
               </w:rPr>
@@ -1487,8 +1541,14 @@
             <w:pPr>
               <w:spacing w:before="144" w:after="144"/>
               <w:jc w:val="center"/>
-            </w:pPr>
-            <w:r>
+              <w:rPr>
+                <w:color w:val="FF0000"/>
+              </w:rPr>
+            </w:pPr>
+            <w:r>
+              <w:rPr>
+                <w:color w:val="FF0000"/>
+              </w:rPr>
               <w:t>-0.25</w:t>
             </w:r>
           </w:p>
@@ -1501,6 +1561,9 @@
             <w:pPr>
               <w:spacing w:before="144" w:after="144"/>
               <w:jc w:val="center"/>
+              <w:rPr>
+                <w:color w:val="FF0000"/>
+              </w:rPr>
             </w:pPr>
           </w:p>
         </w:tc>
@@ -1513,6 +1576,7 @@
               <w:spacing w:before="144" w:after="144" w:line="240" w:lineRule="auto"/>
               <w:rPr>
                 <w:rFonts w:ascii="Tahoma" w:eastAsia="Tahoma" w:hAnsi="Tahoma" w:cs="Tahoma"/>
+                <w:color w:val="FF0000"/>
                 <w:sz w:val="20"/>
                 <w:szCs w:val="20"/>
               </w:rPr>
@@ -1528,6 +1592,7 @@
               <w:spacing w:before="144" w:after="144" w:line="240" w:lineRule="auto"/>
               <w:rPr>
                 <w:rFonts w:ascii="Tahoma" w:eastAsia="Tahoma" w:hAnsi="Tahoma" w:cs="Tahoma"/>
+                <w:color w:val="FF0000"/>
                 <w:sz w:val="20"/>
                 <w:szCs w:val="20"/>
               </w:rPr>
@@ -1573,15 +1638,13 @@
               <w:spacing w:before="144" w:after="144" w:line="240" w:lineRule="auto"/>
               <w:rPr>
                 <w:rFonts w:ascii="Tahoma" w:eastAsia="Tahoma" w:hAnsi="Tahoma" w:cs="Tahoma"/>
-                <w:color w:val="FF0000"/>
-                <w:sz w:val="20"/>
-                <w:szCs w:val="20"/>
-              </w:rPr>
-            </w:pPr>
-            <w:r>
-              <w:rPr>
-                <w:rFonts w:ascii="Tahoma" w:eastAsia="Tahoma" w:hAnsi="Tahoma" w:cs="Tahoma"/>
-                <w:color w:val="FF0000"/>
+                <w:sz w:val="20"/>
+                <w:szCs w:val="20"/>
+              </w:rPr>
+            </w:pPr>
+            <w:r>
+              <w:rPr>
+                <w:rFonts w:ascii="Tahoma" w:eastAsia="Tahoma" w:hAnsi="Tahoma" w:cs="Tahoma"/>
                 <w:sz w:val="20"/>
                 <w:szCs w:val="20"/>
               </w:rPr>
@@ -1598,12 +1661,16 @@
               <w:spacing w:before="144" w:after="144"/>
               <w:jc w:val="center"/>
               <w:rPr>
-                <w:color w:val="FF0000"/>
-              </w:rPr>
-            </w:pPr>
-            <w:r>
-              <w:rPr>
-                <w:color w:val="FF0000"/>
+                <w:rFonts w:ascii="Tahoma" w:eastAsia="Tahoma" w:hAnsi="Tahoma" w:cs="Tahoma"/>
+                <w:sz w:val="20"/>
+                <w:szCs w:val="20"/>
+              </w:rPr>
+            </w:pPr>
+            <w:r>
+              <w:rPr>
+                <w:rFonts w:ascii="Tahoma" w:eastAsia="Tahoma" w:hAnsi="Tahoma" w:cs="Tahoma"/>
+                <w:sz w:val="20"/>
+                <w:szCs w:val="20"/>
               </w:rPr>
               <w:t>-1</w:t>
             </w:r>
@@ -1618,12 +1685,16 @@
               <w:spacing w:before="144" w:after="144"/>
               <w:jc w:val="center"/>
               <w:rPr>
-                <w:color w:val="FF0000"/>
-              </w:rPr>
-            </w:pPr>
-            <w:r>
-              <w:rPr>
-                <w:color w:val="FF0000"/>
+                <w:rFonts w:ascii="Tahoma" w:eastAsia="Tahoma" w:hAnsi="Tahoma" w:cs="Tahoma"/>
+                <w:sz w:val="20"/>
+                <w:szCs w:val="20"/>
+              </w:rPr>
+            </w:pPr>
+            <w:r>
+              <w:rPr>
+                <w:rFonts w:ascii="Tahoma" w:eastAsia="Tahoma" w:hAnsi="Tahoma" w:cs="Tahoma"/>
+                <w:sz w:val="20"/>
+                <w:szCs w:val="20"/>
               </w:rPr>
               <w:t>1</w:t>
             </w:r>
@@ -1638,7 +1709,6 @@
               <w:spacing w:before="144" w:after="144" w:line="240" w:lineRule="auto"/>
               <w:rPr>
                 <w:rFonts w:ascii="Tahoma" w:eastAsia="Tahoma" w:hAnsi="Tahoma" w:cs="Tahoma"/>
-                <w:color w:val="FF0000"/>
                 <w:sz w:val="20"/>
                 <w:szCs w:val="20"/>
               </w:rPr>
@@ -1654,15 +1724,13 @@
               <w:spacing w:before="144" w:after="144" w:line="240" w:lineRule="auto"/>
               <w:rPr>
                 <w:rFonts w:ascii="Tahoma" w:eastAsia="Tahoma" w:hAnsi="Tahoma" w:cs="Tahoma"/>
-                <w:color w:val="FF0000"/>
-                <w:sz w:val="20"/>
-                <w:szCs w:val="20"/>
-              </w:rPr>
-            </w:pPr>
-            <w:r>
-              <w:rPr>
-                <w:rFonts w:ascii="Tahoma" w:eastAsia="Tahoma" w:hAnsi="Tahoma" w:cs="Tahoma"/>
-                <w:color w:val="FF0000"/>
+                <w:sz w:val="20"/>
+                <w:szCs w:val="20"/>
+              </w:rPr>
+            </w:pPr>
+            <w:r>
+              <w:rPr>
+                <w:rFonts w:ascii="Tahoma" w:eastAsia="Tahoma" w:hAnsi="Tahoma" w:cs="Tahoma"/>
                 <w:sz w:val="20"/>
                 <w:szCs w:val="20"/>
               </w:rPr>
@@ -1681,15 +1749,13 @@
               <w:spacing w:before="144" w:after="144" w:line="240" w:lineRule="auto"/>
               <w:rPr>
                 <w:rFonts w:ascii="Tahoma" w:eastAsia="Tahoma" w:hAnsi="Tahoma" w:cs="Tahoma"/>
-                <w:color w:val="FF0000"/>
-                <w:sz w:val="20"/>
-                <w:szCs w:val="20"/>
-              </w:rPr>
-            </w:pPr>
-            <w:r>
-              <w:rPr>
-                <w:rFonts w:ascii="Tahoma" w:eastAsia="Tahoma" w:hAnsi="Tahoma" w:cs="Tahoma"/>
-                <w:color w:val="FF0000"/>
+                <w:sz w:val="20"/>
+                <w:szCs w:val="20"/>
+              </w:rPr>
+            </w:pPr>
+            <w:r>
+              <w:rPr>
+                <w:rFonts w:ascii="Tahoma" w:eastAsia="Tahoma" w:hAnsi="Tahoma" w:cs="Tahoma"/>
                 <w:sz w:val="20"/>
                 <w:szCs w:val="20"/>
               </w:rPr>
@@ -1707,14 +1773,15 @@
               <w:jc w:val="center"/>
               <w:rPr>
                 <w:rFonts w:ascii="Tahoma" w:eastAsia="Tahoma" w:hAnsi="Tahoma" w:cs="Tahoma"/>
-                <w:color w:val="FF0000"/>
-                <w:sz w:val="20"/>
-                <w:szCs w:val="20"/>
-              </w:rPr>
-            </w:pPr>
-            <w:r>
-              <w:rPr>
-                <w:color w:val="FF0000"/>
+                <w:sz w:val="20"/>
+                <w:szCs w:val="20"/>
+              </w:rPr>
+            </w:pPr>
+            <w:r>
+              <w:rPr>
+                <w:rFonts w:ascii="Tahoma" w:eastAsia="Tahoma" w:hAnsi="Tahoma" w:cs="Tahoma"/>
+                <w:sz w:val="20"/>
+                <w:szCs w:val="20"/>
               </w:rPr>
               <w:t>-0,25</w:t>
             </w:r>
@@ -1730,14 +1797,15 @@
               <w:jc w:val="center"/>
               <w:rPr>
                 <w:rFonts w:ascii="Tahoma" w:eastAsia="Tahoma" w:hAnsi="Tahoma" w:cs="Tahoma"/>
-                <w:color w:val="FF0000"/>
-                <w:sz w:val="20"/>
-                <w:szCs w:val="20"/>
-              </w:rPr>
-            </w:pPr>
-            <w:r>
-              <w:rPr>
-                <w:color w:val="FF0000"/>
+                <w:sz w:val="20"/>
+                <w:szCs w:val="20"/>
+              </w:rPr>
+            </w:pPr>
+            <w:r>
+              <w:rPr>
+                <w:rFonts w:ascii="Tahoma" w:eastAsia="Tahoma" w:hAnsi="Tahoma" w:cs="Tahoma"/>
+                <w:sz w:val="20"/>
+                <w:szCs w:val="20"/>
               </w:rPr>
               <w:t>0.25</w:t>
             </w:r>
@@ -1752,7 +1820,6 @@
               <w:spacing w:before="144" w:after="144" w:line="240" w:lineRule="auto"/>
               <w:rPr>
                 <w:rFonts w:ascii="Tahoma" w:eastAsia="Tahoma" w:hAnsi="Tahoma" w:cs="Tahoma"/>
-                <w:color w:val="FF0000"/>
                 <w:sz w:val="20"/>
                 <w:szCs w:val="20"/>
               </w:rPr>
@@ -1768,7 +1835,6 @@
               <w:spacing w:before="144" w:after="144" w:line="240" w:lineRule="auto"/>
               <w:rPr>
                 <w:rFonts w:ascii="Tahoma" w:eastAsia="Tahoma" w:hAnsi="Tahoma" w:cs="Tahoma"/>
-                <w:color w:val="FF0000"/>
                 <w:sz w:val="20"/>
                 <w:szCs w:val="20"/>
               </w:rPr>
@@ -1831,6 +1897,14 @@
                 <w:szCs w:val="20"/>
               </w:rPr>
             </w:pPr>
+            <w:r>
+              <w:rPr>
+                <w:rFonts w:ascii="Tahoma" w:eastAsia="Tahoma" w:hAnsi="Tahoma" w:cs="Tahoma"/>
+                <w:sz w:val="20"/>
+                <w:szCs w:val="20"/>
+              </w:rPr>
+              <w:t>0.25</w:t>
+            </w:r>
           </w:p>
         </w:tc>
         <w:tc>
@@ -1877,13 +1951,15 @@
               <w:spacing w:before="144" w:after="144" w:line="240" w:lineRule="auto"/>
               <w:rPr>
                 <w:rFonts w:ascii="Tahoma" w:eastAsia="Tahoma" w:hAnsi="Tahoma" w:cs="Tahoma"/>
-                <w:sz w:val="20"/>
-                <w:szCs w:val="20"/>
-              </w:rPr>
-            </w:pPr>
-            <w:r>
-              <w:rPr>
-                <w:rFonts w:ascii="Tahoma" w:eastAsia="Tahoma" w:hAnsi="Tahoma" w:cs="Tahoma"/>
+                <w:color w:val="FF0000"/>
+                <w:sz w:val="20"/>
+                <w:szCs w:val="20"/>
+              </w:rPr>
+            </w:pPr>
+            <w:r>
+              <w:rPr>
+                <w:rFonts w:ascii="Tahoma" w:eastAsia="Tahoma" w:hAnsi="Tahoma" w:cs="Tahoma"/>
+                <w:color w:val="FF0000"/>
                 <w:sz w:val="20"/>
                 <w:szCs w:val="20"/>
               </w:rPr>
@@ -1899,6 +1975,9 @@
             <w:pPr>
               <w:spacing w:before="144" w:after="144" w:line="240" w:lineRule="auto"/>
               <w:jc w:val="center"/>
+              <w:rPr>
+                <w:color w:val="FF0000"/>
+              </w:rPr>
             </w:pPr>
           </w:p>
         </w:tc>
@@ -1912,6 +1991,7 @@
               <w:jc w:val="center"/>
               <w:rPr>
                 <w:rFonts w:ascii="Tahoma" w:eastAsia="Tahoma" w:hAnsi="Tahoma" w:cs="Tahoma"/>
+                <w:color w:val="FF0000"/>
                 <w:sz w:val="20"/>
                 <w:szCs w:val="20"/>
               </w:rPr>
@@ -1927,6 +2007,7 @@
               <w:spacing w:before="144" w:after="144" w:line="240" w:lineRule="auto"/>
               <w:rPr>
                 <w:rFonts w:ascii="Tahoma" w:eastAsia="Tahoma" w:hAnsi="Tahoma" w:cs="Tahoma"/>
+                <w:color w:val="FF0000"/>
                 <w:sz w:val="20"/>
                 <w:szCs w:val="20"/>
               </w:rPr>
@@ -1942,6 +2023,7 @@
               <w:spacing w:before="144" w:after="144" w:line="240" w:lineRule="auto"/>
               <w:rPr>
                 <w:rFonts w:ascii="Tahoma" w:eastAsia="Tahoma" w:hAnsi="Tahoma" w:cs="Tahoma"/>
+                <w:color w:val="FF0000"/>
                 <w:sz w:val="20"/>
                 <w:szCs w:val="20"/>
               </w:rPr>
@@ -1959,15 +2041,13 @@
               <w:spacing w:before="144" w:after="144" w:line="240" w:lineRule="auto"/>
               <w:rPr>
                 <w:rFonts w:ascii="Tahoma" w:eastAsia="Tahoma" w:hAnsi="Tahoma" w:cs="Tahoma"/>
-                <w:color w:val="FF0000"/>
-                <w:sz w:val="20"/>
-                <w:szCs w:val="20"/>
-              </w:rPr>
-            </w:pPr>
-            <w:r>
-              <w:rPr>
-                <w:rFonts w:ascii="Tahoma" w:eastAsia="Tahoma" w:hAnsi="Tahoma" w:cs="Tahoma"/>
-                <w:color w:val="FF0000"/>
+                <w:sz w:val="20"/>
+                <w:szCs w:val="20"/>
+              </w:rPr>
+            </w:pPr>
+            <w:r>
+              <w:rPr>
+                <w:rFonts w:ascii="Tahoma" w:eastAsia="Tahoma" w:hAnsi="Tahoma" w:cs="Tahoma"/>
                 <w:sz w:val="20"/>
                 <w:szCs w:val="20"/>
               </w:rPr>
@@ -1984,12 +2064,16 @@
               <w:spacing w:before="144" w:after="144" w:line="240" w:lineRule="auto"/>
               <w:jc w:val="center"/>
               <w:rPr>
-                <w:color w:val="FF0000"/>
-              </w:rPr>
-            </w:pPr>
-            <w:r>
-              <w:rPr>
-                <w:color w:val="FF0000"/>
+                <w:rFonts w:ascii="Tahoma" w:eastAsia="Tahoma" w:hAnsi="Tahoma" w:cs="Tahoma"/>
+                <w:sz w:val="20"/>
+                <w:szCs w:val="20"/>
+              </w:rPr>
+            </w:pPr>
+            <w:r>
+              <w:rPr>
+                <w:rFonts w:ascii="Tahoma" w:eastAsia="Tahoma" w:hAnsi="Tahoma" w:cs="Tahoma"/>
+                <w:sz w:val="20"/>
+                <w:szCs w:val="20"/>
               </w:rPr>
               <w:t>-1</w:t>
             </w:r>
@@ -2005,15 +2089,13 @@
               <w:jc w:val="center"/>
               <w:rPr>
                 <w:rFonts w:ascii="Tahoma" w:eastAsia="Tahoma" w:hAnsi="Tahoma" w:cs="Tahoma"/>
-                <w:color w:val="FF0000"/>
-                <w:sz w:val="20"/>
-                <w:szCs w:val="20"/>
-              </w:rPr>
-            </w:pPr>
-            <w:r>
-              <w:rPr>
-                <w:rFonts w:ascii="Tahoma" w:eastAsia="Tahoma" w:hAnsi="Tahoma" w:cs="Tahoma"/>
-                <w:color w:val="FF0000"/>
+                <w:sz w:val="20"/>
+                <w:szCs w:val="20"/>
+              </w:rPr>
+            </w:pPr>
+            <w:r>
+              <w:rPr>
+                <w:rFonts w:ascii="Tahoma" w:eastAsia="Tahoma" w:hAnsi="Tahoma" w:cs="Tahoma"/>
                 <w:sz w:val="20"/>
                 <w:szCs w:val="20"/>
               </w:rPr>
@@ -2030,7 +2112,6 @@
               <w:spacing w:before="144" w:after="144" w:line="240" w:lineRule="auto"/>
               <w:rPr>
                 <w:rFonts w:ascii="Tahoma" w:eastAsia="Tahoma" w:hAnsi="Tahoma" w:cs="Tahoma"/>
-                <w:color w:val="FF0000"/>
                 <w:sz w:val="20"/>
                 <w:szCs w:val="20"/>
               </w:rPr>
@@ -2046,15 +2127,13 @@
               <w:spacing w:before="144" w:after="144" w:line="240" w:lineRule="auto"/>
               <w:rPr>
                 <w:rFonts w:ascii="Tahoma" w:eastAsia="Tahoma" w:hAnsi="Tahoma" w:cs="Tahoma"/>
-                <w:color w:val="FF0000"/>
-                <w:sz w:val="20"/>
-                <w:szCs w:val="20"/>
-              </w:rPr>
-            </w:pPr>
-            <w:r>
-              <w:rPr>
-                <w:rFonts w:ascii="Tahoma" w:eastAsia="Tahoma" w:hAnsi="Tahoma" w:cs="Tahoma"/>
-                <w:color w:val="FF0000"/>
+                <w:sz w:val="20"/>
+                <w:szCs w:val="20"/>
+              </w:rPr>
+            </w:pPr>
+            <w:r>
+              <w:rPr>
+                <w:rFonts w:ascii="Tahoma" w:eastAsia="Tahoma" w:hAnsi="Tahoma" w:cs="Tahoma"/>
                 <w:sz w:val="20"/>
                 <w:szCs w:val="20"/>
               </w:rPr>
@@ -2120,6 +2199,14 @@
                 <w:szCs w:val="20"/>
               </w:rPr>
             </w:pPr>
+            <w:r>
+              <w:rPr>
+                <w:rFonts w:ascii="Tahoma" w:eastAsia="Tahoma" w:hAnsi="Tahoma" w:cs="Tahoma"/>
+                <w:sz w:val="20"/>
+                <w:szCs w:val="20"/>
+              </w:rPr>
+              <w:t>0.25</w:t>
+            </w:r>
           </w:p>
         </w:tc>
         <w:tc>
@@ -2205,6 +2292,14 @@
                 <w:szCs w:val="20"/>
               </w:rPr>
             </w:pPr>
+            <w:r>
+              <w:rPr>
+                <w:rFonts w:ascii="Tahoma" w:eastAsia="Tahoma" w:hAnsi="Tahoma" w:cs="Tahoma"/>
+                <w:sz w:val="20"/>
+                <w:szCs w:val="20"/>
+              </w:rPr>
+              <w:t>0.25</w:t>
+            </w:r>
           </w:p>
         </w:tc>
         <w:tc>
@@ -2295,6 +2390,14 @@
                 <w:szCs w:val="20"/>
               </w:rPr>
             </w:pPr>
+            <w:r>
+              <w:rPr>
+                <w:rFonts w:ascii="Tahoma" w:eastAsia="Tahoma" w:hAnsi="Tahoma" w:cs="Tahoma"/>
+                <w:sz w:val="20"/>
+                <w:szCs w:val="20"/>
+              </w:rPr>
+              <w:t>0.25</w:t>
+            </w:r>
           </w:p>
         </w:tc>
         <w:tc>
@@ -2346,15 +2449,13 @@
               <w:spacing w:before="144" w:after="144" w:line="240" w:lineRule="auto"/>
               <w:rPr>
                 <w:rFonts w:ascii="Tahoma" w:eastAsia="Tahoma" w:hAnsi="Tahoma" w:cs="Tahoma"/>
-                <w:color w:val="FF0000"/>
-                <w:sz w:val="20"/>
-                <w:szCs w:val="20"/>
-              </w:rPr>
-            </w:pPr>
-            <w:r>
-              <w:rPr>
-                <w:rFonts w:ascii="Tahoma" w:eastAsia="Tahoma" w:hAnsi="Tahoma" w:cs="Tahoma"/>
-                <w:color w:val="FF0000"/>
+                <w:sz w:val="20"/>
+                <w:szCs w:val="20"/>
+              </w:rPr>
+            </w:pPr>
+            <w:r>
+              <w:rPr>
+                <w:rFonts w:ascii="Tahoma" w:eastAsia="Tahoma" w:hAnsi="Tahoma" w:cs="Tahoma"/>
                 <w:sz w:val="20"/>
                 <w:szCs w:val="20"/>
               </w:rPr>
@@ -2371,12 +2472,16 @@
               <w:spacing w:before="144" w:after="144" w:line="240" w:lineRule="auto"/>
               <w:jc w:val="center"/>
               <w:rPr>
-                <w:color w:val="FF0000"/>
-              </w:rPr>
-            </w:pPr>
-            <w:r>
-              <w:rPr>
-                <w:color w:val="FF0000"/>
+                <w:rFonts w:ascii="Tahoma" w:eastAsia="Tahoma" w:hAnsi="Tahoma" w:cs="Tahoma"/>
+                <w:sz w:val="20"/>
+                <w:szCs w:val="20"/>
+              </w:rPr>
+            </w:pPr>
+            <w:r>
+              <w:rPr>
+                <w:rFonts w:ascii="Tahoma" w:eastAsia="Tahoma" w:hAnsi="Tahoma" w:cs="Tahoma"/>
+                <w:sz w:val="20"/>
+                <w:szCs w:val="20"/>
               </w:rPr>
               <w:t>-0.25</w:t>
             </w:r>
@@ -2392,14 +2497,15 @@
               <w:jc w:val="center"/>
               <w:rPr>
                 <w:rFonts w:ascii="Tahoma" w:eastAsia="Tahoma" w:hAnsi="Tahoma" w:cs="Tahoma"/>
-                <w:color w:val="FF0000"/>
-                <w:sz w:val="20"/>
-                <w:szCs w:val="20"/>
-              </w:rPr>
-            </w:pPr>
-            <w:r>
-              <w:rPr>
-                <w:color w:val="FF0000"/>
+                <w:sz w:val="20"/>
+                <w:szCs w:val="20"/>
+              </w:rPr>
+            </w:pPr>
+            <w:r>
+              <w:rPr>
+                <w:rFonts w:ascii="Tahoma" w:eastAsia="Tahoma" w:hAnsi="Tahoma" w:cs="Tahoma"/>
+                <w:sz w:val="20"/>
+                <w:szCs w:val="20"/>
               </w:rPr>
               <w:t>0.25</w:t>
             </w:r>
@@ -2476,15 +2582,13 @@
               <w:spacing w:before="144" w:after="144" w:line="240" w:lineRule="auto"/>
               <w:rPr>
                 <w:rFonts w:ascii="Tahoma" w:eastAsia="Tahoma" w:hAnsi="Tahoma" w:cs="Tahoma"/>
-                <w:color w:val="FF0000"/>
-                <w:sz w:val="20"/>
-                <w:szCs w:val="20"/>
-              </w:rPr>
-            </w:pPr>
-            <w:r>
-              <w:rPr>
-                <w:rFonts w:ascii="Tahoma" w:eastAsia="Tahoma" w:hAnsi="Tahoma" w:cs="Tahoma"/>
-                <w:color w:val="FF0000"/>
+                <w:sz w:val="20"/>
+                <w:szCs w:val="20"/>
+              </w:rPr>
+            </w:pPr>
+            <w:r>
+              <w:rPr>
+                <w:rFonts w:ascii="Tahoma" w:eastAsia="Tahoma" w:hAnsi="Tahoma" w:cs="Tahoma"/>
                 <w:sz w:val="20"/>
                 <w:szCs w:val="20"/>
               </w:rPr>
@@ -2500,12 +2604,16 @@
             <w:pPr>
               <w:jc w:val="center"/>
               <w:rPr>
-                <w:color w:val="FF0000"/>
-              </w:rPr>
-            </w:pPr>
-            <w:r>
-              <w:rPr>
-                <w:color w:val="FF0000"/>
+                <w:rFonts w:ascii="Tahoma" w:eastAsia="Tahoma" w:hAnsi="Tahoma" w:cs="Tahoma"/>
+                <w:sz w:val="20"/>
+                <w:szCs w:val="20"/>
+              </w:rPr>
+            </w:pPr>
+            <w:r>
+              <w:rPr>
+                <w:rFonts w:ascii="Tahoma" w:eastAsia="Tahoma" w:hAnsi="Tahoma" w:cs="Tahoma"/>
+                <w:sz w:val="20"/>
+                <w:szCs w:val="20"/>
               </w:rPr>
               <w:t>-0,5</w:t>
             </w:r>
@@ -2519,12 +2627,16 @@
             <w:pPr>
               <w:jc w:val="center"/>
               <w:rPr>
-                <w:color w:val="FF0000"/>
-              </w:rPr>
-            </w:pPr>
-            <w:r>
-              <w:rPr>
-                <w:color w:val="FF0000"/>
+                <w:rFonts w:ascii="Tahoma" w:eastAsia="Tahoma" w:hAnsi="Tahoma" w:cs="Tahoma"/>
+                <w:sz w:val="20"/>
+                <w:szCs w:val="20"/>
+              </w:rPr>
+            </w:pPr>
+            <w:r>
+              <w:rPr>
+                <w:rFonts w:ascii="Tahoma" w:eastAsia="Tahoma" w:hAnsi="Tahoma" w:cs="Tahoma"/>
+                <w:sz w:val="20"/>
+                <w:szCs w:val="20"/>
               </w:rPr>
               <w:t>0.5</w:t>
             </w:r>
@@ -2573,15 +2685,13 @@
               <w:spacing w:before="144" w:after="144" w:line="240" w:lineRule="auto"/>
               <w:rPr>
                 <w:rFonts w:ascii="Tahoma" w:eastAsia="Tahoma" w:hAnsi="Tahoma" w:cs="Tahoma"/>
-                <w:color w:val="FF0000"/>
-                <w:sz w:val="20"/>
-                <w:szCs w:val="20"/>
-              </w:rPr>
-            </w:pPr>
-            <w:r>
-              <w:rPr>
-                <w:rFonts w:ascii="Tahoma" w:eastAsia="Tahoma" w:hAnsi="Tahoma" w:cs="Tahoma"/>
-                <w:color w:val="FF0000"/>
+                <w:sz w:val="20"/>
+                <w:szCs w:val="20"/>
+              </w:rPr>
+            </w:pPr>
+            <w:r>
+              <w:rPr>
+                <w:rFonts w:ascii="Tahoma" w:eastAsia="Tahoma" w:hAnsi="Tahoma" w:cs="Tahoma"/>
                 <w:sz w:val="20"/>
                 <w:szCs w:val="20"/>
               </w:rPr>
@@ -2597,12 +2707,16 @@
             <w:pPr>
               <w:jc w:val="center"/>
               <w:rPr>
-                <w:color w:val="FF0000"/>
-              </w:rPr>
-            </w:pPr>
-            <w:r>
-              <w:rPr>
-                <w:color w:val="FF0000"/>
+                <w:rFonts w:ascii="Tahoma" w:eastAsia="Tahoma" w:hAnsi="Tahoma" w:cs="Tahoma"/>
+                <w:sz w:val="20"/>
+                <w:szCs w:val="20"/>
+              </w:rPr>
+            </w:pPr>
+            <w:r>
+              <w:rPr>
+                <w:rFonts w:ascii="Tahoma" w:eastAsia="Tahoma" w:hAnsi="Tahoma" w:cs="Tahoma"/>
+                <w:sz w:val="20"/>
+                <w:szCs w:val="20"/>
               </w:rPr>
               <w:t>-0,5</w:t>
             </w:r>
@@ -2616,12 +2730,16 @@
             <w:pPr>
               <w:jc w:val="center"/>
               <w:rPr>
-                <w:color w:val="FF0000"/>
-              </w:rPr>
-            </w:pPr>
-            <w:r>
-              <w:rPr>
-                <w:color w:val="FF0000"/>
+                <w:rFonts w:ascii="Tahoma" w:eastAsia="Tahoma" w:hAnsi="Tahoma" w:cs="Tahoma"/>
+                <w:sz w:val="20"/>
+                <w:szCs w:val="20"/>
+              </w:rPr>
+            </w:pPr>
+            <w:r>
+              <w:rPr>
+                <w:rFonts w:ascii="Tahoma" w:eastAsia="Tahoma" w:hAnsi="Tahoma" w:cs="Tahoma"/>
+                <w:sz w:val="20"/>
+                <w:szCs w:val="20"/>
               </w:rPr>
               <w:t>0.5</w:t>
             </w:r>
@@ -2670,15 +2788,13 @@
               <w:spacing w:before="144" w:after="144" w:line="240" w:lineRule="auto"/>
               <w:rPr>
                 <w:rFonts w:ascii="Tahoma" w:eastAsia="Tahoma" w:hAnsi="Tahoma" w:cs="Tahoma"/>
-                <w:color w:val="FF0000"/>
-                <w:sz w:val="20"/>
-                <w:szCs w:val="20"/>
-              </w:rPr>
-            </w:pPr>
-            <w:r>
-              <w:rPr>
-                <w:rFonts w:ascii="Tahoma" w:eastAsia="Tahoma" w:hAnsi="Tahoma" w:cs="Tahoma"/>
-                <w:color w:val="FF0000"/>
+                <w:sz w:val="20"/>
+                <w:szCs w:val="20"/>
+              </w:rPr>
+            </w:pPr>
+            <w:r>
+              <w:rPr>
+                <w:rFonts w:ascii="Tahoma" w:eastAsia="Tahoma" w:hAnsi="Tahoma" w:cs="Tahoma"/>
                 <w:sz w:val="20"/>
                 <w:szCs w:val="20"/>
               </w:rPr>
@@ -2694,12 +2810,16 @@
             <w:pPr>
               <w:jc w:val="center"/>
               <w:rPr>
-                <w:color w:val="FF0000"/>
-              </w:rPr>
-            </w:pPr>
-            <w:r>
-              <w:rPr>
-                <w:color w:val="FF0000"/>
+                <w:rFonts w:ascii="Tahoma" w:eastAsia="Tahoma" w:hAnsi="Tahoma" w:cs="Tahoma"/>
+                <w:sz w:val="20"/>
+                <w:szCs w:val="20"/>
+              </w:rPr>
+            </w:pPr>
+            <w:r>
+              <w:rPr>
+                <w:rFonts w:ascii="Tahoma" w:eastAsia="Tahoma" w:hAnsi="Tahoma" w:cs="Tahoma"/>
+                <w:sz w:val="20"/>
+                <w:szCs w:val="20"/>
               </w:rPr>
               <w:t>-0,25</w:t>
             </w:r>
@@ -2713,12 +2833,16 @@
             <w:pPr>
               <w:jc w:val="center"/>
               <w:rPr>
-                <w:color w:val="FF0000"/>
-              </w:rPr>
-            </w:pPr>
-            <w:r>
-              <w:rPr>
-                <w:color w:val="FF0000"/>
+                <w:rFonts w:ascii="Tahoma" w:eastAsia="Tahoma" w:hAnsi="Tahoma" w:cs="Tahoma"/>
+                <w:sz w:val="20"/>
+                <w:szCs w:val="20"/>
+              </w:rPr>
+            </w:pPr>
+            <w:r>
+              <w:rPr>
+                <w:rFonts w:ascii="Tahoma" w:eastAsia="Tahoma" w:hAnsi="Tahoma" w:cs="Tahoma"/>
+                <w:sz w:val="20"/>
+                <w:szCs w:val="20"/>
               </w:rPr>
               <w:t>0.25</w:t>
             </w:r>
@@ -2802,6 +2926,9 @@
             <w:pPr>
               <w:jc w:val="center"/>
             </w:pPr>
+            <w:r>
+              <w:t>1</w:t>
+            </w:r>
           </w:p>
         </w:tc>
         <w:tc>
@@ -2878,7 +3005,10 @@
             </w:pPr>
             <w:r>
               <w:rPr>
+                <w:rFonts w:ascii="Tahoma" w:eastAsia="Tahoma" w:hAnsi="Tahoma" w:cs="Tahoma"/>
                 <w:color w:val="FF0000"/>
+                <w:sz w:val="20"/>
+                <w:szCs w:val="20"/>
               </w:rPr>
               <w:t>-0.5</w:t>
             </w:r>
@@ -2891,7 +3021,6 @@
           <w:p>
             <w:pPr>
               <w:spacing w:before="144" w:after="144" w:line="240" w:lineRule="auto"/>
-              <w:jc w:val="center"/>
               <w:rPr>
                 <w:rFonts w:ascii="Tahoma" w:eastAsia="Tahoma" w:hAnsi="Tahoma" w:cs="Tahoma"/>
                 <w:color w:val="FF0000"/>
@@ -2899,12 +3028,6 @@
                 <w:szCs w:val="20"/>
               </w:rPr>
             </w:pPr>
-            <w:r>
-              <w:rPr>
-                <w:color w:val="FF0000"/>
-              </w:rPr>
-              <w:t>0.5</w:t>
-            </w:r>
           </w:p>
         </w:tc>
         <w:tc>
@@ -2950,15 +3073,13 @@
               <w:spacing w:before="144" w:after="144" w:line="240" w:lineRule="auto"/>
               <w:rPr>
                 <w:rFonts w:ascii="Tahoma" w:eastAsia="Tahoma" w:hAnsi="Tahoma" w:cs="Tahoma"/>
-                <w:color w:val="FF0000"/>
-                <w:sz w:val="20"/>
-                <w:szCs w:val="20"/>
-              </w:rPr>
-            </w:pPr>
-            <w:r>
-              <w:rPr>
-                <w:rFonts w:ascii="Tahoma" w:eastAsia="Tahoma" w:hAnsi="Tahoma" w:cs="Tahoma"/>
-                <w:color w:val="FF0000"/>
+                <w:sz w:val="20"/>
+                <w:szCs w:val="20"/>
+              </w:rPr>
+            </w:pPr>
+            <w:r>
+              <w:rPr>
+                <w:rFonts w:ascii="Tahoma" w:eastAsia="Tahoma" w:hAnsi="Tahoma" w:cs="Tahoma"/>
                 <w:sz w:val="20"/>
                 <w:szCs w:val="20"/>
               </w:rPr>
@@ -2975,12 +3096,16 @@
               <w:spacing w:before="144" w:after="144" w:line="240" w:lineRule="auto"/>
               <w:jc w:val="center"/>
               <w:rPr>
-                <w:color w:val="FF0000"/>
-              </w:rPr>
-            </w:pPr>
-            <w:r>
-              <w:rPr>
-                <w:color w:val="FF0000"/>
+                <w:rFonts w:ascii="Tahoma" w:eastAsia="Tahoma" w:hAnsi="Tahoma" w:cs="Tahoma"/>
+                <w:sz w:val="20"/>
+                <w:szCs w:val="20"/>
+              </w:rPr>
+            </w:pPr>
+            <w:r>
+              <w:rPr>
+                <w:rFonts w:ascii="Tahoma" w:eastAsia="Tahoma" w:hAnsi="Tahoma" w:cs="Tahoma"/>
+                <w:sz w:val="20"/>
+                <w:szCs w:val="20"/>
               </w:rPr>
               <w:t>-1</w:t>
             </w:r>
@@ -2996,11 +3121,18 @@
               <w:jc w:val="center"/>
               <w:rPr>
                 <w:rFonts w:ascii="Tahoma" w:eastAsia="Tahoma" w:hAnsi="Tahoma" w:cs="Tahoma"/>
-                <w:color w:val="FF0000"/>
-                <w:sz w:val="20"/>
-                <w:szCs w:val="20"/>
-              </w:rPr>
-            </w:pPr>
+                <w:sz w:val="20"/>
+                <w:szCs w:val="20"/>
+              </w:rPr>
+            </w:pPr>
+            <w:r>
+              <w:rPr>
+                <w:rFonts w:ascii="Tahoma" w:eastAsia="Tahoma" w:hAnsi="Tahoma" w:cs="Tahoma"/>
+                <w:sz w:val="20"/>
+                <w:szCs w:val="20"/>
+              </w:rPr>
+              <w:t>1</w:t>
+            </w:r>
           </w:p>
         </w:tc>
         <w:tc>
@@ -3074,15 +3206,13 @@
               <w:spacing w:before="144" w:after="144" w:line="240" w:lineRule="auto"/>
               <w:rPr>
                 <w:rFonts w:ascii="Tahoma" w:eastAsia="Tahoma" w:hAnsi="Tahoma" w:cs="Tahoma"/>
-                <w:color w:val="FF0000"/>
-                <w:sz w:val="20"/>
-                <w:szCs w:val="20"/>
-              </w:rPr>
-            </w:pPr>
-            <w:r>
-              <w:rPr>
-                <w:rFonts w:ascii="Tahoma" w:eastAsia="Tahoma" w:hAnsi="Tahoma" w:cs="Tahoma"/>
-                <w:color w:val="FF0000"/>
+                <w:sz w:val="20"/>
+                <w:szCs w:val="20"/>
+              </w:rPr>
+            </w:pPr>
+            <w:r>
+              <w:rPr>
+                <w:rFonts w:ascii="Tahoma" w:eastAsia="Tahoma" w:hAnsi="Tahoma" w:cs="Tahoma"/>
                 <w:sz w:val="20"/>
                 <w:szCs w:val="20"/>
               </w:rPr>
@@ -3099,12 +3229,16 @@
               <w:spacing w:before="144" w:after="144" w:line="240" w:lineRule="auto"/>
               <w:jc w:val="center"/>
               <w:rPr>
-                <w:color w:val="FF0000"/>
-              </w:rPr>
-            </w:pPr>
-            <w:r>
-              <w:rPr>
-                <w:color w:val="FF0000"/>
+                <w:rFonts w:ascii="Tahoma" w:eastAsia="Tahoma" w:hAnsi="Tahoma" w:cs="Tahoma"/>
+                <w:sz w:val="20"/>
+                <w:szCs w:val="20"/>
+              </w:rPr>
+            </w:pPr>
+            <w:r>
+              <w:rPr>
+                <w:rFonts w:ascii="Tahoma" w:eastAsia="Tahoma" w:hAnsi="Tahoma" w:cs="Tahoma"/>
+                <w:sz w:val="20"/>
+                <w:szCs w:val="20"/>
               </w:rPr>
               <w:t>-0,25</w:t>
             </w:r>
@@ -3120,11 +3254,18 @@
               <w:jc w:val="center"/>
               <w:rPr>
                 <w:rFonts w:ascii="Tahoma" w:eastAsia="Tahoma" w:hAnsi="Tahoma" w:cs="Tahoma"/>
-                <w:color w:val="FF0000"/>
-                <w:sz w:val="20"/>
-                <w:szCs w:val="20"/>
-              </w:rPr>
-            </w:pPr>
+                <w:sz w:val="20"/>
+                <w:szCs w:val="20"/>
+              </w:rPr>
+            </w:pPr>
+            <w:r>
+              <w:rPr>
+                <w:rFonts w:ascii="Tahoma" w:eastAsia="Tahoma" w:hAnsi="Tahoma" w:cs="Tahoma"/>
+                <w:sz w:val="20"/>
+                <w:szCs w:val="20"/>
+              </w:rPr>
+              <w:t>0.25</w:t>
+            </w:r>
           </w:p>
         </w:tc>
         <w:tc>
@@ -3136,7 +3277,6 @@
               <w:spacing w:before="144" w:after="144" w:line="240" w:lineRule="auto"/>
               <w:rPr>
                 <w:rFonts w:ascii="Tahoma" w:eastAsia="Tahoma" w:hAnsi="Tahoma" w:cs="Tahoma"/>
-                <w:color w:val="FF0000"/>
                 <w:sz w:val="20"/>
                 <w:szCs w:val="20"/>
               </w:rPr>
@@ -3152,7 +3292,6 @@
               <w:spacing w:before="144" w:after="144" w:line="240" w:lineRule="auto"/>
               <w:rPr>
                 <w:rFonts w:ascii="Tahoma" w:eastAsia="Tahoma" w:hAnsi="Tahoma" w:cs="Tahoma"/>
-                <w:color w:val="FF0000"/>
                 <w:sz w:val="20"/>
                 <w:szCs w:val="20"/>
               </w:rPr>
@@ -3170,15 +3309,13 @@
               <w:spacing w:before="144" w:after="144" w:line="240" w:lineRule="auto"/>
               <w:rPr>
                 <w:rFonts w:ascii="Tahoma" w:eastAsia="Tahoma" w:hAnsi="Tahoma" w:cs="Tahoma"/>
-                <w:color w:val="FF0000"/>
-                <w:sz w:val="20"/>
-                <w:szCs w:val="20"/>
-              </w:rPr>
-            </w:pPr>
-            <w:r>
-              <w:rPr>
-                <w:rFonts w:ascii="Tahoma" w:eastAsia="Tahoma" w:hAnsi="Tahoma" w:cs="Tahoma"/>
-                <w:color w:val="FF0000"/>
+                <w:sz w:val="20"/>
+                <w:szCs w:val="20"/>
+              </w:rPr>
+            </w:pPr>
+            <w:r>
+              <w:rPr>
+                <w:rFonts w:ascii="Tahoma" w:eastAsia="Tahoma" w:hAnsi="Tahoma" w:cs="Tahoma"/>
                 <w:sz w:val="20"/>
                 <w:szCs w:val="20"/>
               </w:rPr>
@@ -3195,12 +3332,16 @@
               <w:spacing w:before="144" w:after="144" w:line="240" w:lineRule="auto"/>
               <w:jc w:val="center"/>
               <w:rPr>
-                <w:color w:val="FF0000"/>
-              </w:rPr>
-            </w:pPr>
-            <w:r>
-              <w:rPr>
-                <w:color w:val="FF0000"/>
+                <w:rFonts w:ascii="Tahoma" w:eastAsia="Tahoma" w:hAnsi="Tahoma" w:cs="Tahoma"/>
+                <w:sz w:val="20"/>
+                <w:szCs w:val="20"/>
+              </w:rPr>
+            </w:pPr>
+            <w:r>
+              <w:rPr>
+                <w:rFonts w:ascii="Tahoma" w:eastAsia="Tahoma" w:hAnsi="Tahoma" w:cs="Tahoma"/>
+                <w:sz w:val="20"/>
+                <w:szCs w:val="20"/>
               </w:rPr>
               <w:t>-0.5</w:t>
             </w:r>
@@ -3216,11 +3357,18 @@
               <w:jc w:val="center"/>
               <w:rPr>
                 <w:rFonts w:ascii="Tahoma" w:eastAsia="Tahoma" w:hAnsi="Tahoma" w:cs="Tahoma"/>
-                <w:color w:val="FF0000"/>
-                <w:sz w:val="20"/>
-                <w:szCs w:val="20"/>
-              </w:rPr>
-            </w:pPr>
+                <w:sz w:val="20"/>
+                <w:szCs w:val="20"/>
+              </w:rPr>
+            </w:pPr>
+            <w:r>
+              <w:rPr>
+                <w:rFonts w:ascii="Tahoma" w:eastAsia="Tahoma" w:hAnsi="Tahoma" w:cs="Tahoma"/>
+                <w:sz w:val="20"/>
+                <w:szCs w:val="20"/>
+              </w:rPr>
+              <w:t>0.5</w:t>
+            </w:r>
           </w:p>
         </w:tc>
         <w:tc>
@@ -3232,7 +3380,6 @@
               <w:spacing w:before="144" w:after="144" w:line="240" w:lineRule="auto"/>
               <w:rPr>
                 <w:rFonts w:ascii="Tahoma" w:eastAsia="Tahoma" w:hAnsi="Tahoma" w:cs="Tahoma"/>
-                <w:color w:val="FF0000"/>
                 <w:sz w:val="20"/>
                 <w:szCs w:val="20"/>
               </w:rPr>
@@ -3248,7 +3395,6 @@
               <w:spacing w:before="144" w:after="144" w:line="240" w:lineRule="auto"/>
               <w:rPr>
                 <w:rFonts w:ascii="Tahoma" w:eastAsia="Tahoma" w:hAnsi="Tahoma" w:cs="Tahoma"/>
-                <w:color w:val="FF0000"/>
                 <w:sz w:val="20"/>
                 <w:szCs w:val="20"/>
               </w:rPr>
@@ -3266,104 +3412,112 @@
               <w:spacing w:before="144" w:after="144" w:line="240" w:lineRule="auto"/>
               <w:rPr>
                 <w:rFonts w:ascii="Tahoma" w:eastAsia="Tahoma" w:hAnsi="Tahoma" w:cs="Tahoma"/>
-                <w:color w:val="FF0000"/>
-                <w:sz w:val="20"/>
-                <w:szCs w:val="20"/>
-              </w:rPr>
-            </w:pPr>
-            <w:r>
-              <w:rPr>
-                <w:rFonts w:ascii="Tahoma" w:eastAsia="Tahoma" w:hAnsi="Tahoma" w:cs="Tahoma"/>
-                <w:color w:val="FF0000"/>
+                <w:sz w:val="20"/>
+                <w:szCs w:val="20"/>
+              </w:rPr>
+            </w:pPr>
+            <w:r>
+              <w:rPr>
+                <w:rFonts w:ascii="Tahoma" w:eastAsia="Tahoma" w:hAnsi="Tahoma" w:cs="Tahoma"/>
+                <w:sz w:val="20"/>
+                <w:szCs w:val="20"/>
+              </w:rPr>
+              <w:t>Hiển thị trang lịch học đã đăng kí</w:t>
+            </w:r>
+          </w:p>
+        </w:tc>
+        <w:tc>
+          <w:tcPr>
+            <w:tcW w:w="825" w:type="dxa"/>
+          </w:tcPr>
+          <w:p>
+            <w:pPr>
+              <w:spacing w:before="144" w:after="144" w:line="240" w:lineRule="auto"/>
+              <w:jc w:val="center"/>
+              <w:rPr>
+                <w:rFonts w:ascii="Tahoma" w:eastAsia="Tahoma" w:hAnsi="Tahoma" w:cs="Tahoma"/>
+                <w:sz w:val="20"/>
+                <w:szCs w:val="20"/>
+              </w:rPr>
+            </w:pPr>
+            <w:r>
+              <w:rPr>
+                <w:rFonts w:ascii="Tahoma" w:eastAsia="Tahoma" w:hAnsi="Tahoma" w:cs="Tahoma"/>
+                <w:sz w:val="20"/>
+                <w:szCs w:val="20"/>
+              </w:rPr>
+              <w:t>-0,5</w:t>
+            </w:r>
+          </w:p>
+        </w:tc>
+        <w:tc>
+          <w:tcPr>
+            <w:tcW w:w="775" w:type="dxa"/>
+          </w:tcPr>
+          <w:p>
+            <w:pPr>
+              <w:spacing w:before="144" w:after="144" w:line="240" w:lineRule="auto"/>
+              <w:jc w:val="center"/>
+              <w:rPr>
+                <w:rFonts w:ascii="Tahoma" w:eastAsia="Tahoma" w:hAnsi="Tahoma" w:cs="Tahoma"/>
+                <w:sz w:val="20"/>
+                <w:szCs w:val="20"/>
+              </w:rPr>
+            </w:pPr>
+            <w:r>
+              <w:rPr>
+                <w:rFonts w:ascii="Tahoma" w:eastAsia="Tahoma" w:hAnsi="Tahoma" w:cs="Tahoma"/>
+                <w:sz w:val="20"/>
+                <w:szCs w:val="20"/>
+              </w:rPr>
+              <w:t>0.5</w:t>
+            </w:r>
+          </w:p>
+        </w:tc>
+        <w:tc>
+          <w:tcPr>
+            <w:tcW w:w="802" w:type="dxa"/>
+          </w:tcPr>
+          <w:p>
+            <w:pPr>
+              <w:spacing w:before="144" w:after="144" w:line="240" w:lineRule="auto"/>
+              <w:rPr>
+                <w:rFonts w:ascii="Tahoma" w:eastAsia="Tahoma" w:hAnsi="Tahoma" w:cs="Tahoma"/>
+                <w:sz w:val="20"/>
+                <w:szCs w:val="20"/>
+              </w:rPr>
+            </w:pPr>
+          </w:p>
+        </w:tc>
+        <w:tc>
+          <w:tcPr>
+            <w:tcW w:w="3253" w:type="dxa"/>
+          </w:tcPr>
+          <w:p>
+            <w:pPr>
+              <w:spacing w:before="144" w:after="144" w:line="240" w:lineRule="auto"/>
+              <w:rPr>
+                <w:rFonts w:ascii="Tahoma" w:eastAsia="Tahoma" w:hAnsi="Tahoma" w:cs="Tahoma"/>
+                <w:sz w:val="20"/>
+                <w:szCs w:val="20"/>
+              </w:rPr>
+            </w:pPr>
+            <w:r>
+              <w:rPr>
+                <w:rFonts w:ascii="Tahoma" w:eastAsia="Tahoma" w:hAnsi="Tahoma" w:cs="Tahoma"/>
+                <w:sz w:val="20"/>
+                <w:szCs w:val="20"/>
+              </w:rPr>
+              <w:t xml:space="preserve">Gom nhóm nhiều lớp học gần </w:t>
+            </w:r>
+            <w:r>
+              <w:rPr>
+                <w:rFonts w:ascii="Tahoma" w:eastAsia="Tahoma" w:hAnsi="Tahoma" w:cs="Tahoma"/>
                 <w:sz w:val="20"/>
                 <w:szCs w:val="20"/>
               </w:rPr>
               <w:lastRenderedPageBreak/>
-              <w:t>Hiển thị trang lịch học đã đăng kí</w:t>
-            </w:r>
-          </w:p>
-        </w:tc>
-        <w:tc>
-          <w:tcPr>
-            <w:tcW w:w="825" w:type="dxa"/>
-          </w:tcPr>
-          <w:p>
-            <w:pPr>
-              <w:spacing w:before="144" w:after="144" w:line="240" w:lineRule="auto"/>
-              <w:jc w:val="center"/>
-              <w:rPr>
-                <w:color w:val="FF0000"/>
-              </w:rPr>
-            </w:pPr>
-            <w:r>
-              <w:rPr>
-                <w:color w:val="FF0000"/>
-              </w:rPr>
-              <w:t>-0,5</w:t>
-            </w:r>
-          </w:p>
-        </w:tc>
-        <w:tc>
-          <w:tcPr>
-            <w:tcW w:w="775" w:type="dxa"/>
-          </w:tcPr>
-          <w:p>
-            <w:pPr>
-              <w:spacing w:before="144" w:after="144" w:line="240" w:lineRule="auto"/>
-              <w:jc w:val="center"/>
-              <w:rPr>
-                <w:rFonts w:ascii="Tahoma" w:eastAsia="Tahoma" w:hAnsi="Tahoma" w:cs="Tahoma"/>
-                <w:color w:val="FF0000"/>
-                <w:sz w:val="20"/>
-                <w:szCs w:val="20"/>
-              </w:rPr>
-            </w:pPr>
-            <w:r>
-              <w:rPr>
-                <w:color w:val="FF0000"/>
-              </w:rPr>
-              <w:t>0.5</w:t>
-            </w:r>
-          </w:p>
-        </w:tc>
-        <w:tc>
-          <w:tcPr>
-            <w:tcW w:w="802" w:type="dxa"/>
-          </w:tcPr>
-          <w:p>
-            <w:pPr>
-              <w:spacing w:before="144" w:after="144" w:line="240" w:lineRule="auto"/>
-              <w:rPr>
-                <w:rFonts w:ascii="Tahoma" w:eastAsia="Tahoma" w:hAnsi="Tahoma" w:cs="Tahoma"/>
-                <w:color w:val="FF0000"/>
-                <w:sz w:val="20"/>
-                <w:szCs w:val="20"/>
-              </w:rPr>
-            </w:pPr>
-          </w:p>
-        </w:tc>
-        <w:tc>
-          <w:tcPr>
-            <w:tcW w:w="3253" w:type="dxa"/>
-          </w:tcPr>
-          <w:p>
-            <w:pPr>
-              <w:spacing w:before="144" w:after="144" w:line="240" w:lineRule="auto"/>
-              <w:rPr>
-                <w:rFonts w:ascii="Tahoma" w:eastAsia="Tahoma" w:hAnsi="Tahoma" w:cs="Tahoma"/>
-                <w:color w:val="FF0000"/>
-                <w:sz w:val="20"/>
-                <w:szCs w:val="20"/>
-              </w:rPr>
-            </w:pPr>
-            <w:r>
-              <w:rPr>
-                <w:rFonts w:ascii="Tahoma" w:eastAsia="Tahoma" w:hAnsi="Tahoma" w:cs="Tahoma"/>
-                <w:color w:val="FF0000"/>
-                <w:sz w:val="20"/>
-                <w:szCs w:val="20"/>
-              </w:rPr>
-              <w:t>Gom nhóm nhiều lớp học gần nhau</w:t>
+              <w:t>nhau</w:t>
             </w:r>
           </w:p>
         </w:tc>
@@ -3378,16 +3532,19 @@
               <w:spacing w:before="144" w:after="144" w:line="240" w:lineRule="auto"/>
               <w:rPr>
                 <w:rFonts w:ascii="Tahoma" w:eastAsia="Tahoma" w:hAnsi="Tahoma" w:cs="Tahoma"/>
-                <w:sz w:val="20"/>
-                <w:szCs w:val="20"/>
-              </w:rPr>
-            </w:pPr>
-            <w:r>
-              <w:rPr>
-                <w:rFonts w:ascii="Tahoma" w:eastAsia="Tahoma" w:hAnsi="Tahoma" w:cs="Tahoma"/>
-                <w:sz w:val="20"/>
-                <w:szCs w:val="20"/>
-              </w:rPr>
+                <w:color w:val="FF0000"/>
+                <w:sz w:val="20"/>
+                <w:szCs w:val="20"/>
+              </w:rPr>
+            </w:pPr>
+            <w:r>
+              <w:rPr>
+                <w:rFonts w:ascii="Tahoma" w:eastAsia="Tahoma" w:hAnsi="Tahoma" w:cs="Tahoma"/>
+                <w:color w:val="FF0000"/>
+                <w:sz w:val="20"/>
+                <w:szCs w:val="20"/>
+              </w:rPr>
+              <w:lastRenderedPageBreak/>
               <w:t>Phân trang lịch học</w:t>
             </w:r>
           </w:p>
@@ -3400,8 +3557,14 @@
             <w:pPr>
               <w:spacing w:before="144" w:after="144" w:line="240" w:lineRule="auto"/>
               <w:jc w:val="center"/>
-            </w:pPr>
-            <w:r>
+              <w:rPr>
+                <w:color w:val="FF0000"/>
+              </w:rPr>
+            </w:pPr>
+            <w:r>
+              <w:rPr>
+                <w:color w:val="FF0000"/>
+              </w:rPr>
               <w:t>-1</w:t>
             </w:r>
           </w:p>
@@ -3416,6 +3579,7 @@
               <w:jc w:val="center"/>
               <w:rPr>
                 <w:rFonts w:ascii="Tahoma" w:eastAsia="Tahoma" w:hAnsi="Tahoma" w:cs="Tahoma"/>
+                <w:color w:val="FF0000"/>
                 <w:sz w:val="20"/>
                 <w:szCs w:val="20"/>
               </w:rPr>
@@ -3431,6 +3595,7 @@
               <w:spacing w:before="144" w:after="144" w:line="240" w:lineRule="auto"/>
               <w:rPr>
                 <w:rFonts w:ascii="Tahoma" w:eastAsia="Tahoma" w:hAnsi="Tahoma" w:cs="Tahoma"/>
+                <w:color w:val="FF0000"/>
                 <w:sz w:val="20"/>
                 <w:szCs w:val="20"/>
               </w:rPr>
@@ -3446,6 +3611,7 @@
               <w:spacing w:before="144" w:after="144" w:line="240" w:lineRule="auto"/>
               <w:rPr>
                 <w:rFonts w:ascii="Tahoma" w:eastAsia="Tahoma" w:hAnsi="Tahoma" w:cs="Tahoma"/>
+                <w:color w:val="FF0000"/>
                 <w:sz w:val="20"/>
                 <w:szCs w:val="20"/>
               </w:rPr>
@@ -3463,15 +3629,13 @@
               <w:spacing w:before="144" w:after="144" w:line="240" w:lineRule="auto"/>
               <w:rPr>
                 <w:rFonts w:ascii="Tahoma" w:eastAsia="Tahoma" w:hAnsi="Tahoma" w:cs="Tahoma"/>
-                <w:color w:val="FF0000"/>
-                <w:sz w:val="20"/>
-                <w:szCs w:val="20"/>
-              </w:rPr>
-            </w:pPr>
-            <w:r>
-              <w:rPr>
-                <w:rFonts w:ascii="Tahoma" w:eastAsia="Tahoma" w:hAnsi="Tahoma" w:cs="Tahoma"/>
-                <w:color w:val="FF0000"/>
+                <w:sz w:val="20"/>
+                <w:szCs w:val="20"/>
+              </w:rPr>
+            </w:pPr>
+            <w:r>
+              <w:rPr>
+                <w:rFonts w:ascii="Tahoma" w:eastAsia="Tahoma" w:hAnsi="Tahoma" w:cs="Tahoma"/>
                 <w:sz w:val="20"/>
                 <w:szCs w:val="20"/>
               </w:rPr>
@@ -3488,12 +3652,16 @@
               <w:spacing w:before="144" w:after="144" w:line="240" w:lineRule="auto"/>
               <w:jc w:val="center"/>
               <w:rPr>
-                <w:color w:val="FF0000"/>
-              </w:rPr>
-            </w:pPr>
-            <w:r>
-              <w:rPr>
-                <w:color w:val="FF0000"/>
+                <w:rFonts w:ascii="Tahoma" w:eastAsia="Tahoma" w:hAnsi="Tahoma" w:cs="Tahoma"/>
+                <w:sz w:val="20"/>
+                <w:szCs w:val="20"/>
+              </w:rPr>
+            </w:pPr>
+            <w:r>
+              <w:rPr>
+                <w:rFonts w:ascii="Tahoma" w:eastAsia="Tahoma" w:hAnsi="Tahoma" w:cs="Tahoma"/>
+                <w:sz w:val="20"/>
+                <w:szCs w:val="20"/>
               </w:rPr>
               <w:t>-1</w:t>
             </w:r>
@@ -3509,15 +3677,13 @@
               <w:jc w:val="center"/>
               <w:rPr>
                 <w:rFonts w:ascii="Tahoma" w:eastAsia="Tahoma" w:hAnsi="Tahoma" w:cs="Tahoma"/>
-                <w:color w:val="FF0000"/>
-                <w:sz w:val="20"/>
-                <w:szCs w:val="20"/>
-              </w:rPr>
-            </w:pPr>
-            <w:r>
-              <w:rPr>
-                <w:rFonts w:ascii="Tahoma" w:eastAsia="Tahoma" w:hAnsi="Tahoma" w:cs="Tahoma"/>
-                <w:color w:val="FF0000"/>
+                <w:sz w:val="20"/>
+                <w:szCs w:val="20"/>
+              </w:rPr>
+            </w:pPr>
+            <w:r>
+              <w:rPr>
+                <w:rFonts w:ascii="Tahoma" w:eastAsia="Tahoma" w:hAnsi="Tahoma" w:cs="Tahoma"/>
                 <w:sz w:val="20"/>
                 <w:szCs w:val="20"/>
               </w:rPr>
@@ -3610,6 +3776,14 @@
                 <w:szCs w:val="20"/>
               </w:rPr>
             </w:pPr>
+            <w:r>
+              <w:rPr>
+                <w:rFonts w:ascii="Tahoma" w:eastAsia="Tahoma" w:hAnsi="Tahoma" w:cs="Tahoma"/>
+                <w:sz w:val="20"/>
+                <w:szCs w:val="20"/>
+              </w:rPr>
+              <w:t>1</w:t>
+            </w:r>
           </w:p>
         </w:tc>
         <w:tc>
@@ -3731,11 +3905,18 @@
               <w:jc w:val="center"/>
               <w:rPr>
                 <w:rFonts w:ascii="Tahoma" w:eastAsia="Tahoma" w:hAnsi="Tahoma" w:cs="Tahoma"/>
-                <w:color w:val="FF0000"/>
-                <w:sz w:val="20"/>
-                <w:szCs w:val="20"/>
-              </w:rPr>
-            </w:pPr>
+                <w:sz w:val="20"/>
+                <w:szCs w:val="20"/>
+              </w:rPr>
+            </w:pPr>
+            <w:r>
+              <w:rPr>
+                <w:rFonts w:ascii="Tahoma" w:eastAsia="Tahoma" w:hAnsi="Tahoma" w:cs="Tahoma"/>
+                <w:sz w:val="20"/>
+                <w:szCs w:val="20"/>
+              </w:rPr>
+              <w:t>1</w:t>
+            </w:r>
           </w:p>
         </w:tc>
         <w:tc>
@@ -3820,11 +4001,18 @@
               <w:jc w:val="center"/>
               <w:rPr>
                 <w:rFonts w:ascii="Tahoma" w:eastAsia="Tahoma" w:hAnsi="Tahoma" w:cs="Tahoma"/>
-                <w:color w:val="FF0000"/>
-                <w:sz w:val="20"/>
-                <w:szCs w:val="20"/>
-              </w:rPr>
-            </w:pPr>
+                <w:sz w:val="20"/>
+                <w:szCs w:val="20"/>
+              </w:rPr>
+            </w:pPr>
+            <w:r>
+              <w:rPr>
+                <w:rFonts w:ascii="Tahoma" w:eastAsia="Tahoma" w:hAnsi="Tahoma" w:cs="Tahoma"/>
+                <w:sz w:val="20"/>
+                <w:szCs w:val="20"/>
+              </w:rPr>
+              <w:t>0.25</w:t>
+            </w:r>
           </w:p>
         </w:tc>
         <w:tc>
@@ -3912,6 +4100,14 @@
                 <w:szCs w:val="20"/>
               </w:rPr>
             </w:pPr>
+            <w:r>
+              <w:rPr>
+                <w:rFonts w:ascii="Tahoma" w:eastAsia="Tahoma" w:hAnsi="Tahoma" w:cs="Tahoma"/>
+                <w:sz w:val="20"/>
+                <w:szCs w:val="20"/>
+              </w:rPr>
+              <w:t>0.25</w:t>
+            </w:r>
           </w:p>
         </w:tc>
         <w:tc>
@@ -3977,8 +4173,18 @@
             <w:pPr>
               <w:spacing w:before="144" w:after="144" w:line="240" w:lineRule="auto"/>
               <w:jc w:val="center"/>
-            </w:pPr>
-            <w:r>
+              <w:rPr>
+                <w:rFonts w:ascii="Tahoma" w:eastAsia="Tahoma" w:hAnsi="Tahoma" w:cs="Tahoma"/>
+                <w:sz w:val="20"/>
+                <w:szCs w:val="20"/>
+              </w:rPr>
+            </w:pPr>
+            <w:r>
+              <w:rPr>
+                <w:rFonts w:ascii="Tahoma" w:eastAsia="Tahoma" w:hAnsi="Tahoma" w:cs="Tahoma"/>
+                <w:sz w:val="20"/>
+                <w:szCs w:val="20"/>
+              </w:rPr>
               <w:t>-0.25</w:t>
             </w:r>
           </w:p>
@@ -3997,6 +4203,14 @@
                 <w:szCs w:val="20"/>
               </w:rPr>
             </w:pPr>
+            <w:r>
+              <w:rPr>
+                <w:rFonts w:ascii="Tahoma" w:eastAsia="Tahoma" w:hAnsi="Tahoma" w:cs="Tahoma"/>
+                <w:sz w:val="20"/>
+                <w:szCs w:val="20"/>
+              </w:rPr>
+              <w:t>0.25</w:t>
+            </w:r>
           </w:p>
         </w:tc>
         <w:tc>
@@ -4008,6 +4222,7 @@
               <w:spacing w:before="144" w:after="144" w:line="240" w:lineRule="auto"/>
               <w:rPr>
                 <w:rFonts w:ascii="Tahoma" w:eastAsia="Tahoma" w:hAnsi="Tahoma" w:cs="Tahoma"/>
+                <w:color w:val="FF0000"/>
                 <w:sz w:val="20"/>
                 <w:szCs w:val="20"/>
               </w:rPr>
@@ -4023,6 +4238,7 @@
               <w:spacing w:before="144" w:after="144" w:line="240" w:lineRule="auto"/>
               <w:rPr>
                 <w:rFonts w:ascii="Tahoma" w:eastAsia="Tahoma" w:hAnsi="Tahoma" w:cs="Tahoma"/>
+                <w:color w:val="FF0000"/>
                 <w:sz w:val="20"/>
                 <w:szCs w:val="20"/>
               </w:rPr>
@@ -4068,15 +4284,13 @@
               <w:spacing w:before="144" w:after="144" w:line="240" w:lineRule="auto"/>
               <w:rPr>
                 <w:rFonts w:ascii="Tahoma" w:eastAsia="Tahoma" w:hAnsi="Tahoma" w:cs="Tahoma"/>
-                <w:color w:val="FF0000"/>
-                <w:sz w:val="20"/>
-                <w:szCs w:val="20"/>
-              </w:rPr>
-            </w:pPr>
-            <w:r>
-              <w:rPr>
-                <w:rFonts w:ascii="Tahoma" w:eastAsia="Tahoma" w:hAnsi="Tahoma" w:cs="Tahoma"/>
-                <w:color w:val="FF0000"/>
+                <w:sz w:val="20"/>
+                <w:szCs w:val="20"/>
+              </w:rPr>
+            </w:pPr>
+            <w:r>
+              <w:rPr>
+                <w:rFonts w:ascii="Tahoma" w:eastAsia="Tahoma" w:hAnsi="Tahoma" w:cs="Tahoma"/>
                 <w:sz w:val="20"/>
                 <w:szCs w:val="20"/>
               </w:rPr>
@@ -4093,12 +4307,16 @@
               <w:spacing w:before="144" w:after="144" w:line="240" w:lineRule="auto"/>
               <w:jc w:val="center"/>
               <w:rPr>
-                <w:color w:val="FF0000"/>
-              </w:rPr>
-            </w:pPr>
-            <w:r>
-              <w:rPr>
-                <w:color w:val="FF0000"/>
+                <w:rFonts w:ascii="Tahoma" w:eastAsia="Tahoma" w:hAnsi="Tahoma" w:cs="Tahoma"/>
+                <w:sz w:val="20"/>
+                <w:szCs w:val="20"/>
+              </w:rPr>
+            </w:pPr>
+            <w:r>
+              <w:rPr>
+                <w:rFonts w:ascii="Tahoma" w:eastAsia="Tahoma" w:hAnsi="Tahoma" w:cs="Tahoma"/>
+                <w:sz w:val="20"/>
+                <w:szCs w:val="20"/>
               </w:rPr>
               <w:t>-1</w:t>
             </w:r>
@@ -4114,15 +4332,13 @@
               <w:jc w:val="center"/>
               <w:rPr>
                 <w:rFonts w:ascii="Tahoma" w:eastAsia="Tahoma" w:hAnsi="Tahoma" w:cs="Tahoma"/>
-                <w:color w:val="FF0000"/>
-                <w:sz w:val="20"/>
-                <w:szCs w:val="20"/>
-              </w:rPr>
-            </w:pPr>
-            <w:r>
-              <w:rPr>
-                <w:rFonts w:ascii="Tahoma" w:eastAsia="Tahoma" w:hAnsi="Tahoma" w:cs="Tahoma"/>
-                <w:color w:val="FF0000"/>
+                <w:sz w:val="20"/>
+                <w:szCs w:val="20"/>
+              </w:rPr>
+            </w:pPr>
+            <w:r>
+              <w:rPr>
+                <w:rFonts w:ascii="Tahoma" w:eastAsia="Tahoma" w:hAnsi="Tahoma" w:cs="Tahoma"/>
                 <w:sz w:val="20"/>
                 <w:szCs w:val="20"/>
               </w:rPr>
@@ -4195,8 +4411,18 @@
             <w:pPr>
               <w:spacing w:before="144" w:after="144" w:line="240" w:lineRule="auto"/>
               <w:jc w:val="center"/>
-            </w:pPr>
-            <w:r>
+              <w:rPr>
+                <w:rFonts w:ascii="Tahoma" w:eastAsia="Tahoma" w:hAnsi="Tahoma" w:cs="Tahoma"/>
+                <w:sz w:val="20"/>
+                <w:szCs w:val="20"/>
+              </w:rPr>
+            </w:pPr>
+            <w:r>
+              <w:rPr>
+                <w:rFonts w:ascii="Tahoma" w:eastAsia="Tahoma" w:hAnsi="Tahoma" w:cs="Tahoma"/>
+                <w:sz w:val="20"/>
+                <w:szCs w:val="20"/>
+              </w:rPr>
               <w:t>-1</w:t>
             </w:r>
           </w:p>
@@ -4280,8 +4506,18 @@
             <w:pPr>
               <w:spacing w:before="144" w:after="144" w:line="240" w:lineRule="auto"/>
               <w:jc w:val="center"/>
-            </w:pPr>
-            <w:r>
+              <w:rPr>
+                <w:rFonts w:ascii="Tahoma" w:eastAsia="Tahoma" w:hAnsi="Tahoma" w:cs="Tahoma"/>
+                <w:sz w:val="20"/>
+                <w:szCs w:val="20"/>
+              </w:rPr>
+            </w:pPr>
+            <w:r>
+              <w:rPr>
+                <w:rFonts w:ascii="Tahoma" w:eastAsia="Tahoma" w:hAnsi="Tahoma" w:cs="Tahoma"/>
+                <w:sz w:val="20"/>
+                <w:szCs w:val="20"/>
+              </w:rPr>
               <w:t>-0.25</w:t>
             </w:r>
           </w:p>
@@ -4300,6 +4536,14 @@
                 <w:szCs w:val="20"/>
               </w:rPr>
             </w:pPr>
+            <w:r>
+              <w:rPr>
+                <w:rFonts w:ascii="Tahoma" w:eastAsia="Tahoma" w:hAnsi="Tahoma" w:cs="Tahoma"/>
+                <w:sz w:val="20"/>
+                <w:szCs w:val="20"/>
+              </w:rPr>
+              <w:t>0.25</w:t>
+            </w:r>
           </w:p>
         </w:tc>
         <w:tc>
@@ -4343,15 +4587,13 @@
               <w:spacing w:before="144" w:after="144" w:line="240" w:lineRule="auto"/>
               <w:rPr>
                 <w:rFonts w:ascii="Tahoma" w:eastAsia="Tahoma" w:hAnsi="Tahoma" w:cs="Tahoma"/>
-                <w:color w:val="FF0000"/>
-                <w:sz w:val="20"/>
-                <w:szCs w:val="20"/>
-              </w:rPr>
-            </w:pPr>
-            <w:r>
-              <w:rPr>
-                <w:rFonts w:ascii="Tahoma" w:eastAsia="Tahoma" w:hAnsi="Tahoma" w:cs="Tahoma"/>
-                <w:color w:val="FF0000"/>
+                <w:sz w:val="20"/>
+                <w:szCs w:val="20"/>
+              </w:rPr>
+            </w:pPr>
+            <w:r>
+              <w:rPr>
+                <w:rFonts w:ascii="Tahoma" w:eastAsia="Tahoma" w:hAnsi="Tahoma" w:cs="Tahoma"/>
                 <w:sz w:val="20"/>
                 <w:szCs w:val="20"/>
               </w:rPr>
@@ -4368,12 +4610,16 @@
               <w:spacing w:before="144" w:after="144" w:line="240" w:lineRule="auto"/>
               <w:jc w:val="center"/>
               <w:rPr>
-                <w:color w:val="FF0000"/>
-              </w:rPr>
-            </w:pPr>
-            <w:r>
-              <w:rPr>
-                <w:color w:val="FF0000"/>
+                <w:rFonts w:ascii="Tahoma" w:eastAsia="Tahoma" w:hAnsi="Tahoma" w:cs="Tahoma"/>
+                <w:sz w:val="20"/>
+                <w:szCs w:val="20"/>
+              </w:rPr>
+            </w:pPr>
+            <w:r>
+              <w:rPr>
+                <w:rFonts w:ascii="Tahoma" w:eastAsia="Tahoma" w:hAnsi="Tahoma" w:cs="Tahoma"/>
+                <w:sz w:val="20"/>
+                <w:szCs w:val="20"/>
               </w:rPr>
               <w:t>-0.5</w:t>
             </w:r>
@@ -4389,14 +4635,15 @@
               <w:jc w:val="center"/>
               <w:rPr>
                 <w:rFonts w:ascii="Tahoma" w:eastAsia="Tahoma" w:hAnsi="Tahoma" w:cs="Tahoma"/>
-                <w:color w:val="FF0000"/>
-                <w:sz w:val="20"/>
-                <w:szCs w:val="20"/>
-              </w:rPr>
-            </w:pPr>
-            <w:r>
-              <w:rPr>
-                <w:color w:val="FF0000"/>
+                <w:sz w:val="20"/>
+                <w:szCs w:val="20"/>
+              </w:rPr>
+            </w:pPr>
+            <w:r>
+              <w:rPr>
+                <w:rFonts w:ascii="Tahoma" w:eastAsia="Tahoma" w:hAnsi="Tahoma" w:cs="Tahoma"/>
+                <w:sz w:val="20"/>
+                <w:szCs w:val="20"/>
               </w:rPr>
               <w:t>0.5</w:t>
             </w:r>
@@ -4496,6 +4743,15 @@
                 <w:szCs w:val="20"/>
               </w:rPr>
             </w:pPr>
+            <w:r>
+              <w:rPr>
+                <w:rFonts w:ascii="Tahoma" w:eastAsia="Tahoma" w:hAnsi="Tahoma" w:cs="Tahoma"/>
+                <w:color w:val="000000"/>
+                <w:sz w:val="20"/>
+                <w:szCs w:val="20"/>
+              </w:rPr>
+              <w:t>0.5</w:t>
+            </w:r>
           </w:p>
         </w:tc>
         <w:tc>
@@ -4578,15 +4834,13 @@
               <w:spacing w:before="144" w:after="144" w:line="240" w:lineRule="auto"/>
               <w:rPr>
                 <w:rFonts w:ascii="Tahoma" w:eastAsia="Tahoma" w:hAnsi="Tahoma" w:cs="Tahoma"/>
-                <w:color w:val="FF0000"/>
-                <w:sz w:val="20"/>
-                <w:szCs w:val="20"/>
-              </w:rPr>
-            </w:pPr>
-            <w:r>
-              <w:rPr>
-                <w:rFonts w:ascii="Tahoma" w:eastAsia="Tahoma" w:hAnsi="Tahoma" w:cs="Tahoma"/>
-                <w:color w:val="FF0000"/>
+                <w:sz w:val="20"/>
+                <w:szCs w:val="20"/>
+              </w:rPr>
+            </w:pPr>
+            <w:r>
+              <w:rPr>
+                <w:rFonts w:ascii="Tahoma" w:eastAsia="Tahoma" w:hAnsi="Tahoma" w:cs="Tahoma"/>
                 <w:sz w:val="20"/>
                 <w:szCs w:val="20"/>
               </w:rPr>
@@ -4603,12 +4857,16 @@
               <w:spacing w:before="144" w:after="144" w:line="240" w:lineRule="auto"/>
               <w:jc w:val="center"/>
               <w:rPr>
-                <w:color w:val="FF0000"/>
-              </w:rPr>
-            </w:pPr>
-            <w:r>
-              <w:rPr>
-                <w:color w:val="FF0000"/>
+                <w:rFonts w:ascii="Tahoma" w:eastAsia="Tahoma" w:hAnsi="Tahoma" w:cs="Tahoma"/>
+                <w:sz w:val="20"/>
+                <w:szCs w:val="20"/>
+              </w:rPr>
+            </w:pPr>
+            <w:r>
+              <w:rPr>
+                <w:rFonts w:ascii="Tahoma" w:eastAsia="Tahoma" w:hAnsi="Tahoma" w:cs="Tahoma"/>
+                <w:sz w:val="20"/>
+                <w:szCs w:val="20"/>
               </w:rPr>
               <w:t>-1</w:t>
             </w:r>
@@ -4624,15 +4882,13 @@
               <w:jc w:val="center"/>
               <w:rPr>
                 <w:rFonts w:ascii="Tahoma" w:eastAsia="Tahoma" w:hAnsi="Tahoma" w:cs="Tahoma"/>
-                <w:color w:val="FF0000"/>
-                <w:sz w:val="20"/>
-                <w:szCs w:val="20"/>
-              </w:rPr>
-            </w:pPr>
-            <w:r>
-              <w:rPr>
-                <w:rFonts w:ascii="Tahoma" w:eastAsia="Tahoma" w:hAnsi="Tahoma" w:cs="Tahoma"/>
-                <w:color w:val="FF0000"/>
+                <w:sz w:val="20"/>
+                <w:szCs w:val="20"/>
+              </w:rPr>
+            </w:pPr>
+            <w:r>
+              <w:rPr>
+                <w:rFonts w:ascii="Tahoma" w:eastAsia="Tahoma" w:hAnsi="Tahoma" w:cs="Tahoma"/>
                 <w:sz w:val="20"/>
                 <w:szCs w:val="20"/>
               </w:rPr>
@@ -4683,15 +4939,13 @@
               <w:spacing w:before="144" w:after="144" w:line="240" w:lineRule="auto"/>
               <w:rPr>
                 <w:rFonts w:ascii="Tahoma" w:eastAsia="Tahoma" w:hAnsi="Tahoma" w:cs="Tahoma"/>
-                <w:color w:val="FF0000"/>
-                <w:sz w:val="20"/>
-                <w:szCs w:val="20"/>
-              </w:rPr>
-            </w:pPr>
-            <w:r>
-              <w:rPr>
-                <w:rFonts w:ascii="Tahoma" w:eastAsia="Tahoma" w:hAnsi="Tahoma" w:cs="Tahoma"/>
-                <w:color w:val="FF0000"/>
+                <w:sz w:val="20"/>
+                <w:szCs w:val="20"/>
+              </w:rPr>
+            </w:pPr>
+            <w:r>
+              <w:rPr>
+                <w:rFonts w:ascii="Tahoma" w:eastAsia="Tahoma" w:hAnsi="Tahoma" w:cs="Tahoma"/>
                 <w:sz w:val="20"/>
                 <w:szCs w:val="20"/>
               </w:rPr>
@@ -4708,12 +4962,16 @@
               <w:spacing w:before="144" w:after="144" w:line="240" w:lineRule="auto"/>
               <w:jc w:val="center"/>
               <w:rPr>
-                <w:color w:val="FF0000"/>
-              </w:rPr>
-            </w:pPr>
-            <w:r>
-              <w:rPr>
-                <w:color w:val="FF0000"/>
+                <w:rFonts w:ascii="Tahoma" w:eastAsia="Tahoma" w:hAnsi="Tahoma" w:cs="Tahoma"/>
+                <w:sz w:val="20"/>
+                <w:szCs w:val="20"/>
+              </w:rPr>
+            </w:pPr>
+            <w:r>
+              <w:rPr>
+                <w:rFonts w:ascii="Tahoma" w:eastAsia="Tahoma" w:hAnsi="Tahoma" w:cs="Tahoma"/>
+                <w:sz w:val="20"/>
+                <w:szCs w:val="20"/>
               </w:rPr>
               <w:t>-0.5</w:t>
             </w:r>
@@ -4729,14 +4987,15 @@
               <w:jc w:val="center"/>
               <w:rPr>
                 <w:rFonts w:ascii="Tahoma" w:eastAsia="Tahoma" w:hAnsi="Tahoma" w:cs="Tahoma"/>
-                <w:color w:val="FF0000"/>
-                <w:sz w:val="20"/>
-                <w:szCs w:val="20"/>
-              </w:rPr>
-            </w:pPr>
-            <w:r>
-              <w:rPr>
-                <w:color w:val="FF0000"/>
+                <w:sz w:val="20"/>
+                <w:szCs w:val="20"/>
+              </w:rPr>
+            </w:pPr>
+            <w:r>
+              <w:rPr>
+                <w:rFonts w:ascii="Tahoma" w:eastAsia="Tahoma" w:hAnsi="Tahoma" w:cs="Tahoma"/>
+                <w:sz w:val="20"/>
+                <w:szCs w:val="20"/>
               </w:rPr>
               <w:t>0.5</w:t>
             </w:r>
@@ -5046,6 +5305,9 @@
               <w:spacing w:before="144" w:after="144"/>
               <w:jc w:val="center"/>
             </w:pPr>
+            <w:r>
+              <w:t>1</w:t>
+            </w:r>
           </w:p>
         </w:tc>
         <w:tc>
@@ -5099,71 +5361,79 @@
                 <w:sz w:val="20"/>
                 <w:szCs w:val="20"/>
               </w:rPr>
+              <w:t>Số lượng người dùng tải ứng dụng</w:t>
+            </w:r>
+          </w:p>
+        </w:tc>
+        <w:tc>
+          <w:tcPr>
+            <w:tcW w:w="825" w:type="dxa"/>
+          </w:tcPr>
+          <w:p>
+            <w:pPr>
+              <w:spacing w:before="144" w:after="144"/>
+              <w:jc w:val="center"/>
+            </w:pPr>
+            <w:r>
+              <w:t>1</w:t>
+            </w:r>
+          </w:p>
+        </w:tc>
+        <w:tc>
+          <w:tcPr>
+            <w:tcW w:w="775" w:type="dxa"/>
+          </w:tcPr>
+          <w:p>
+            <w:pPr>
+              <w:spacing w:before="144" w:after="144"/>
+              <w:jc w:val="center"/>
+            </w:pPr>
+          </w:p>
+        </w:tc>
+        <w:tc>
+          <w:tcPr>
+            <w:tcW w:w="802" w:type="dxa"/>
+          </w:tcPr>
+          <w:p>
+            <w:pPr>
+              <w:spacing w:before="144" w:after="144" w:line="240" w:lineRule="auto"/>
+              <w:rPr>
+                <w:rFonts w:ascii="Tahoma" w:eastAsia="Tahoma" w:hAnsi="Tahoma" w:cs="Tahoma"/>
+                <w:sz w:val="20"/>
+                <w:szCs w:val="20"/>
+              </w:rPr>
+            </w:pPr>
+          </w:p>
+        </w:tc>
+        <w:tc>
+          <w:tcPr>
+            <w:tcW w:w="3253" w:type="dxa"/>
+          </w:tcPr>
+          <w:p>
+            <w:pPr>
+              <w:spacing w:before="144" w:after="144" w:line="240" w:lineRule="auto"/>
+              <w:rPr>
+                <w:rFonts w:ascii="Tahoma" w:eastAsia="Tahoma" w:hAnsi="Tahoma" w:cs="Tahoma"/>
+                <w:sz w:val="20"/>
+                <w:szCs w:val="20"/>
+              </w:rPr>
+            </w:pPr>
+            <w:r>
+              <w:rPr>
+                <w:rFonts w:ascii="Tahoma" w:eastAsia="Tahoma" w:hAnsi="Tahoma" w:cs="Tahoma"/>
+                <w:sz w:val="20"/>
+                <w:szCs w:val="20"/>
+              </w:rPr>
+              <w:t xml:space="preserve">Cứ 25 người dùng tải mới được +0,25đ. Tối đa được cộng 1 </w:t>
+            </w:r>
+            <w:r>
+              <w:rPr>
+                <w:rFonts w:ascii="Tahoma" w:eastAsia="Tahoma" w:hAnsi="Tahoma" w:cs="Tahoma"/>
+                <w:sz w:val="20"/>
+                <w:szCs w:val="20"/>
+              </w:rPr>
               <w:lastRenderedPageBreak/>
-              <w:t>Số lượng người dùng tải ứng dụng</w:t>
-            </w:r>
-          </w:p>
-        </w:tc>
-        <w:tc>
-          <w:tcPr>
-            <w:tcW w:w="825" w:type="dxa"/>
-          </w:tcPr>
-          <w:p>
-            <w:pPr>
-              <w:spacing w:before="144" w:after="144"/>
-              <w:jc w:val="center"/>
-            </w:pPr>
-            <w:r>
-              <w:t>1</w:t>
-            </w:r>
-          </w:p>
-        </w:tc>
-        <w:tc>
-          <w:tcPr>
-            <w:tcW w:w="775" w:type="dxa"/>
-          </w:tcPr>
-          <w:p>
-            <w:pPr>
-              <w:spacing w:before="144" w:after="144"/>
-              <w:jc w:val="center"/>
-            </w:pPr>
-          </w:p>
-        </w:tc>
-        <w:tc>
-          <w:tcPr>
-            <w:tcW w:w="802" w:type="dxa"/>
-          </w:tcPr>
-          <w:p>
-            <w:pPr>
-              <w:spacing w:before="144" w:after="144" w:line="240" w:lineRule="auto"/>
-              <w:rPr>
-                <w:rFonts w:ascii="Tahoma" w:eastAsia="Tahoma" w:hAnsi="Tahoma" w:cs="Tahoma"/>
-                <w:sz w:val="20"/>
-                <w:szCs w:val="20"/>
-              </w:rPr>
-            </w:pPr>
-          </w:p>
-        </w:tc>
-        <w:tc>
-          <w:tcPr>
-            <w:tcW w:w="3253" w:type="dxa"/>
-          </w:tcPr>
-          <w:p>
-            <w:pPr>
-              <w:spacing w:before="144" w:after="144" w:line="240" w:lineRule="auto"/>
-              <w:rPr>
-                <w:rFonts w:ascii="Tahoma" w:eastAsia="Tahoma" w:hAnsi="Tahoma" w:cs="Tahoma"/>
-                <w:sz w:val="20"/>
-                <w:szCs w:val="20"/>
-              </w:rPr>
-            </w:pPr>
-            <w:r>
-              <w:rPr>
-                <w:rFonts w:ascii="Tahoma" w:eastAsia="Tahoma" w:hAnsi="Tahoma" w:cs="Tahoma"/>
-                <w:sz w:val="20"/>
-                <w:szCs w:val="20"/>
-              </w:rPr>
-              <w:t>Cứ 25 người dùng tải mới được +0,25đ. Tối đa được cộng 1 điểm.</w:t>
+              <w:t>điểm.</w:t>
             </w:r>
           </w:p>
         </w:tc>
@@ -5188,6 +5458,7 @@
                 <w:sz w:val="20"/>
                 <w:szCs w:val="20"/>
               </w:rPr>
+              <w:lastRenderedPageBreak/>
               <w:t>Sử dụng Google Analytics/Sentry/Crashlytics…</w:t>
             </w:r>
           </w:p>
@@ -5215,6 +5486,9 @@
               <w:spacing w:before="144" w:after="144"/>
               <w:jc w:val="center"/>
             </w:pPr>
+            <w:r>
+              <w:t>0.5</w:t>
+            </w:r>
           </w:p>
         </w:tc>
         <w:tc>
@@ -5303,6 +5577,9 @@
               <w:spacing w:before="144" w:after="144"/>
               <w:jc w:val="center"/>
             </w:pPr>
+            <w:r>
+              <w:t>1</w:t>
+            </w:r>
           </w:p>
         </w:tc>
         <w:tc>
@@ -5409,6 +5686,9 @@
               <w:spacing w:before="144" w:after="144"/>
               <w:jc w:val="center"/>
             </w:pPr>
+            <w:r>
+              <w:t>0.5</w:t>
+            </w:r>
           </w:p>
         </w:tc>
         <w:tc>

</xml_diff>

<commit_message>
feat: update select themes and refactor ui
</commit_message>
<xml_diff>
--- a/DoAnCuoiKi-PhieuChamDiem-LetTutor-2023.docx
+++ b/DoAnCuoiKi-PhieuChamDiem-LetTutor-2023.docx
@@ -2972,15 +2972,13 @@
               <w:spacing w:before="144" w:after="144" w:line="240" w:lineRule="auto"/>
               <w:rPr>
                 <w:rFonts w:ascii="Tahoma" w:eastAsia="Tahoma" w:hAnsi="Tahoma" w:cs="Tahoma"/>
-                <w:color w:val="FF0000"/>
-                <w:sz w:val="20"/>
-                <w:szCs w:val="20"/>
-              </w:rPr>
-            </w:pPr>
-            <w:r>
-              <w:rPr>
-                <w:rFonts w:ascii="Tahoma" w:eastAsia="Tahoma" w:hAnsi="Tahoma" w:cs="Tahoma"/>
-                <w:color w:val="FF0000"/>
+                <w:sz w:val="20"/>
+                <w:szCs w:val="20"/>
+              </w:rPr>
+            </w:pPr>
+            <w:r>
+              <w:rPr>
+                <w:rFonts w:ascii="Tahoma" w:eastAsia="Tahoma" w:hAnsi="Tahoma" w:cs="Tahoma"/>
                 <w:sz w:val="20"/>
                 <w:szCs w:val="20"/>
               </w:rPr>
@@ -2998,15 +2996,13 @@
               <w:jc w:val="center"/>
               <w:rPr>
                 <w:rFonts w:ascii="Tahoma" w:eastAsia="Tahoma" w:hAnsi="Tahoma" w:cs="Tahoma"/>
-                <w:color w:val="FF0000"/>
-                <w:sz w:val="20"/>
-                <w:szCs w:val="20"/>
-              </w:rPr>
-            </w:pPr>
-            <w:r>
-              <w:rPr>
-                <w:rFonts w:ascii="Tahoma" w:eastAsia="Tahoma" w:hAnsi="Tahoma" w:cs="Tahoma"/>
-                <w:color w:val="FF0000"/>
+                <w:sz w:val="20"/>
+                <w:szCs w:val="20"/>
+              </w:rPr>
+            </w:pPr>
+            <w:r>
+              <w:rPr>
+                <w:rFonts w:ascii="Tahoma" w:eastAsia="Tahoma" w:hAnsi="Tahoma" w:cs="Tahoma"/>
                 <w:sz w:val="20"/>
                 <w:szCs w:val="20"/>
               </w:rPr>
@@ -3021,13 +3017,21 @@
           <w:p>
             <w:pPr>
               <w:spacing w:before="144" w:after="144" w:line="240" w:lineRule="auto"/>
-              <w:rPr>
-                <w:rFonts w:ascii="Tahoma" w:eastAsia="Tahoma" w:hAnsi="Tahoma" w:cs="Tahoma"/>
-                <w:color w:val="FF0000"/>
-                <w:sz w:val="20"/>
-                <w:szCs w:val="20"/>
-              </w:rPr>
-            </w:pPr>
+              <w:jc w:val="center"/>
+              <w:rPr>
+                <w:rFonts w:ascii="Tahoma" w:eastAsia="Tahoma" w:hAnsi="Tahoma" w:cs="Tahoma"/>
+                <w:sz w:val="20"/>
+                <w:szCs w:val="20"/>
+              </w:rPr>
+            </w:pPr>
+            <w:r>
+              <w:rPr>
+                <w:rFonts w:ascii="Tahoma" w:eastAsia="Tahoma" w:hAnsi="Tahoma" w:cs="Tahoma"/>
+                <w:sz w:val="20"/>
+                <w:szCs w:val="20"/>
+              </w:rPr>
+              <w:t>0.5</w:t>
+            </w:r>
           </w:p>
         </w:tc>
         <w:tc>
@@ -3039,7 +3043,6 @@
               <w:spacing w:before="144" w:after="144" w:line="240" w:lineRule="auto"/>
               <w:rPr>
                 <w:rFonts w:ascii="Tahoma" w:eastAsia="Tahoma" w:hAnsi="Tahoma" w:cs="Tahoma"/>
-                <w:color w:val="FF0000"/>
                 <w:sz w:val="20"/>
                 <w:szCs w:val="20"/>
               </w:rPr>
@@ -4149,18 +4152,8 @@
           <w:p>
             <w:pPr>
               <w:spacing w:before="144" w:after="144" w:line="240" w:lineRule="auto"/>
-              <w:rPr>
-                <w:rFonts w:ascii="Tahoma" w:eastAsia="Tahoma" w:hAnsi="Tahoma" w:cs="Tahoma"/>
-                <w:sz w:val="20"/>
-                <w:szCs w:val="20"/>
-              </w:rPr>
-            </w:pPr>
-            <w:r>
-              <w:rPr>
-                <w:rFonts w:ascii="Tahoma" w:eastAsia="Tahoma" w:hAnsi="Tahoma" w:cs="Tahoma"/>
-                <w:sz w:val="20"/>
-                <w:szCs w:val="20"/>
-              </w:rPr>
+            </w:pPr>
+            <w:r>
               <w:t>Logo ứng dụng</w:t>
             </w:r>
           </w:p>
@@ -4173,18 +4166,8 @@
             <w:pPr>
               <w:spacing w:before="144" w:after="144" w:line="240" w:lineRule="auto"/>
               <w:jc w:val="center"/>
-              <w:rPr>
-                <w:rFonts w:ascii="Tahoma" w:eastAsia="Tahoma" w:hAnsi="Tahoma" w:cs="Tahoma"/>
-                <w:sz w:val="20"/>
-                <w:szCs w:val="20"/>
-              </w:rPr>
-            </w:pPr>
-            <w:r>
-              <w:rPr>
-                <w:rFonts w:ascii="Tahoma" w:eastAsia="Tahoma" w:hAnsi="Tahoma" w:cs="Tahoma"/>
-                <w:sz w:val="20"/>
-                <w:szCs w:val="20"/>
-              </w:rPr>
+            </w:pPr>
+            <w:r>
               <w:t>-0.25</w:t>
             </w:r>
           </w:p>
@@ -4197,18 +4180,8 @@
             <w:pPr>
               <w:spacing w:before="144" w:after="144" w:line="240" w:lineRule="auto"/>
               <w:jc w:val="center"/>
-              <w:rPr>
-                <w:rFonts w:ascii="Tahoma" w:eastAsia="Tahoma" w:hAnsi="Tahoma" w:cs="Tahoma"/>
-                <w:sz w:val="20"/>
-                <w:szCs w:val="20"/>
-              </w:rPr>
-            </w:pPr>
-            <w:r>
-              <w:rPr>
-                <w:rFonts w:ascii="Tahoma" w:eastAsia="Tahoma" w:hAnsi="Tahoma" w:cs="Tahoma"/>
-                <w:sz w:val="20"/>
-                <w:szCs w:val="20"/>
-              </w:rPr>
+            </w:pPr>
+            <w:r>
               <w:t>0.25</w:t>
             </w:r>
           </w:p>
@@ -5140,15 +5113,13 @@
               <w:spacing w:before="144" w:after="144" w:line="240" w:lineRule="auto"/>
               <w:rPr>
                 <w:rFonts w:ascii="Tahoma" w:eastAsia="Tahoma" w:hAnsi="Tahoma" w:cs="Tahoma"/>
-                <w:color w:val="000000"/>
-                <w:sz w:val="20"/>
-                <w:szCs w:val="20"/>
-              </w:rPr>
-            </w:pPr>
-            <w:r>
-              <w:rPr>
-                <w:rFonts w:ascii="Tahoma" w:eastAsia="Tahoma" w:hAnsi="Tahoma" w:cs="Tahoma"/>
-                <w:color w:val="000000"/>
+                <w:sz w:val="20"/>
+                <w:szCs w:val="20"/>
+              </w:rPr>
+            </w:pPr>
+            <w:r>
+              <w:rPr>
+                <w:rFonts w:ascii="Tahoma" w:eastAsia="Tahoma" w:hAnsi="Tahoma" w:cs="Tahoma"/>
                 <w:sz w:val="20"/>
                 <w:szCs w:val="20"/>
               </w:rPr>
@@ -5165,12 +5136,16 @@
               <w:spacing w:before="144" w:after="144" w:line="240" w:lineRule="auto"/>
               <w:jc w:val="center"/>
               <w:rPr>
-                <w:color w:val="000000"/>
-              </w:rPr>
-            </w:pPr>
-            <w:r>
-              <w:rPr>
-                <w:color w:val="000000"/>
+                <w:rFonts w:ascii="Tahoma" w:eastAsia="Tahoma" w:hAnsi="Tahoma" w:cs="Tahoma"/>
+                <w:sz w:val="20"/>
+                <w:szCs w:val="20"/>
+              </w:rPr>
+            </w:pPr>
+            <w:r>
+              <w:rPr>
+                <w:rFonts w:ascii="Tahoma" w:eastAsia="Tahoma" w:hAnsi="Tahoma" w:cs="Tahoma"/>
+                <w:sz w:val="20"/>
+                <w:szCs w:val="20"/>
               </w:rPr>
               <w:t>-0.25</w:t>
             </w:r>
@@ -5186,11 +5161,18 @@
               <w:jc w:val="center"/>
               <w:rPr>
                 <w:rFonts w:ascii="Tahoma" w:eastAsia="Tahoma" w:hAnsi="Tahoma" w:cs="Tahoma"/>
-                <w:color w:val="000000"/>
-                <w:sz w:val="20"/>
-                <w:szCs w:val="20"/>
-              </w:rPr>
-            </w:pPr>
+                <w:sz w:val="20"/>
+                <w:szCs w:val="20"/>
+              </w:rPr>
+            </w:pPr>
+            <w:r>
+              <w:rPr>
+                <w:rFonts w:ascii="Tahoma" w:eastAsia="Tahoma" w:hAnsi="Tahoma" w:cs="Tahoma"/>
+                <w:sz w:val="20"/>
+                <w:szCs w:val="20"/>
+              </w:rPr>
+              <w:t>0.25</w:t>
+            </w:r>
           </w:p>
         </w:tc>
         <w:tc>
@@ -5202,7 +5184,6 @@
               <w:spacing w:before="144" w:after="144" w:line="240" w:lineRule="auto"/>
               <w:rPr>
                 <w:rFonts w:ascii="Tahoma" w:eastAsia="Tahoma" w:hAnsi="Tahoma" w:cs="Tahoma"/>
-                <w:color w:val="000000"/>
                 <w:sz w:val="20"/>
                 <w:szCs w:val="20"/>
               </w:rPr>
@@ -5218,7 +5199,6 @@
               <w:spacing w:before="144" w:after="144" w:line="240" w:lineRule="auto"/>
               <w:rPr>
                 <w:rFonts w:ascii="Tahoma" w:eastAsia="Tahoma" w:hAnsi="Tahoma" w:cs="Tahoma"/>
-                <w:color w:val="000000"/>
                 <w:sz w:val="20"/>
                 <w:szCs w:val="20"/>
               </w:rPr>
@@ -6805,7 +6785,6 @@
   <w:style w:type="character" w:default="1" w:styleId="DefaultParagraphFont">
     <w:name w:val="Default Paragraph Font"/>
     <w:uiPriority w:val="1"/>
-    <w:semiHidden/>
     <w:unhideWhenUsed/>
   </w:style>
   <w:style w:type="table" w:default="1" w:styleId="TableNormal">

</xml_diff>